<commit_message>
implement the first 18 functions in parser
</commit_message>
<xml_diff>
--- a/CFGs.docx
+++ b/CFGs.docx
@@ -1189,7 +1189,7 @@
           <w:sz w:val="24"/>
           <w:szCs w:val="24"/>
         </w:rPr>
-        <w:t xml:space="preserve">IfStatement | ConditionStatement | WriteStatement | ReadStatement </w:t>
+        <w:t xml:space="preserve">IfStatement | WriteStatement | ReadStatement </w:t>
       </w:r>
       <w:r>
         <w:rPr>
@@ -1690,17 +1690,7 @@
           <w:sz w:val="24"/>
           <w:szCs w:val="24"/>
         </w:rPr>
-        <w:t>==</w:t>
-      </w:r>
-      <w:r>
-        <w:rPr>
-          <w:b/>
-          <w:bCs/>
-          <w:color w:val="FF0000"/>
-          <w:sz w:val="24"/>
-          <w:szCs w:val="24"/>
-        </w:rPr>
-        <w:t xml:space="preserve"> </w:t>
+        <w:t>=</w:t>
       </w:r>
     </w:p>
     <w:p>
@@ -1949,6 +1939,43 @@
         </w:rPr>
         <w:t>“</w:t>
       </w:r>
+      <w:r>
+        <w:rPr>
+          <w:b/>
+          <w:bCs/>
+          <w:sz w:val="24"/>
+          <w:szCs w:val="24"/>
+        </w:rPr>
+        <w:t xml:space="preserve"> </w:t>
+      </w:r>
+      <w:r>
+        <w:rPr>
+          <w:b/>
+          <w:bCs/>
+          <w:sz w:val="24"/>
+          <w:szCs w:val="24"/>
+        </w:rPr>
+        <w:t>“</w:t>
+      </w:r>
+      <w:r>
+        <w:rPr>
+          <w:b/>
+          <w:bCs/>
+          <w:color w:val="FF0000"/>
+          <w:sz w:val="24"/>
+          <w:szCs w:val="24"/>
+        </w:rPr>
+        <w:t>;</w:t>
+      </w:r>
+      <w:r>
+        <w:rPr>
+          <w:b/>
+          <w:bCs/>
+          <w:sz w:val="24"/>
+          <w:szCs w:val="24"/>
+        </w:rPr>
+        <w:t>”</w:t>
+      </w:r>
     </w:p>
     <w:p>
       <w:pPr>
@@ -4414,6 +4441,44 @@
           <w:szCs w:val="24"/>
         </w:rPr>
         <w:t>Expression</w:t>
+      </w:r>
+      <w:r>
+        <w:rPr>
+          <w:b/>
+          <w:bCs/>
+          <w:color w:val="000000" w:themeColor="text1"/>
+          <w:sz w:val="24"/>
+          <w:szCs w:val="24"/>
+        </w:rPr>
+        <w:t xml:space="preserve"> </w:t>
+      </w:r>
+      <w:r>
+        <w:rPr>
+          <w:b/>
+          <w:bCs/>
+          <w:sz w:val="24"/>
+          <w:szCs w:val="24"/>
+        </w:rPr>
+        <w:t>“</w:t>
+      </w:r>
+      <w:r>
+        <w:rPr>
+          <w:b/>
+          <w:bCs/>
+          <w:color w:val="FF0000"/>
+          <w:sz w:val="24"/>
+          <w:szCs w:val="24"/>
+        </w:rPr>
+        <w:t>;</w:t>
+      </w:r>
+      <w:r>
+        <w:rPr>
+          <w:b/>
+          <w:bCs/>
+          <w:sz w:val="24"/>
+          <w:szCs w:val="24"/>
+        </w:rPr>
+        <w:t>”</w:t>
       </w:r>
     </w:p>
     <w:p>

</xml_diff>

<commit_message>
create look ahead for functions
</commit_message>
<xml_diff>
--- a/CFGs.docx
+++ b/CFGs.docx
@@ -434,7 +434,6 @@
         </w:rPr>
         <w:t>“</w:t>
       </w:r>
-      <w:proofErr w:type="gramStart"/>
       <w:r>
         <w:rPr>
           <w:b/>
@@ -465,7 +464,6 @@
         <w:t>ParametersDecl</w:t>
       </w:r>
       <w:proofErr w:type="spellEnd"/>
-      <w:proofErr w:type="gramEnd"/>
       <w:r>
         <w:rPr>
           <w:b/>
@@ -984,8 +982,10 @@
     <w:p>
       <w:pPr>
         <w:rPr>
-          <w:sz w:val="32"/>
-          <w:szCs w:val="32"/>
+          <w:b/>
+          <w:bCs/>
+          <w:sz w:val="24"/>
+          <w:szCs w:val="24"/>
         </w:rPr>
       </w:pPr>
       <w:r>
@@ -1053,7 +1053,6 @@
         </w:rPr>
         <w:t>“</w:t>
       </w:r>
-      <w:proofErr w:type="gramStart"/>
       <w:r>
         <w:rPr>
           <w:b/>
@@ -1093,7 +1092,6 @@
         <w:t>ManyStatements</w:t>
       </w:r>
       <w:proofErr w:type="spellEnd"/>
-      <w:proofErr w:type="gramEnd"/>
       <w:r>
         <w:rPr>
           <w:b/>
@@ -1225,7 +1223,36 @@
           <w:sz w:val="24"/>
           <w:szCs w:val="24"/>
         </w:rPr>
-        <w:t xml:space="preserve"> Statement </w:t>
+        <w:t xml:space="preserve"> </w:t>
+      </w:r>
+      <w:proofErr w:type="spellStart"/>
+      <w:r>
+        <w:rPr>
+          <w:b/>
+          <w:bCs/>
+          <w:sz w:val="24"/>
+          <w:szCs w:val="24"/>
+        </w:rPr>
+        <w:t>Statement</w:t>
+      </w:r>
+      <w:r>
+        <w:rPr>
+          <w:b/>
+          <w:bCs/>
+          <w:sz w:val="24"/>
+          <w:szCs w:val="24"/>
+        </w:rPr>
+        <w:t>ForFunctionBody</w:t>
+      </w:r>
+      <w:proofErr w:type="spellEnd"/>
+      <w:r>
+        <w:rPr>
+          <w:b/>
+          <w:bCs/>
+          <w:sz w:val="24"/>
+          <w:szCs w:val="24"/>
+        </w:rPr>
+        <w:t xml:space="preserve"> </w:t>
       </w:r>
       <w:proofErr w:type="spellStart"/>
       <w:r>
@@ -1270,6 +1297,8 @@
     <w:p>
       <w:pPr>
         <w:rPr>
+          <w:b/>
+          <w:bCs/>
           <w:sz w:val="24"/>
           <w:szCs w:val="24"/>
         </w:rPr>
@@ -1281,26 +1310,28 @@
           <w:sz w:val="24"/>
           <w:szCs w:val="24"/>
         </w:rPr>
-        <w:t>10</w:t>
-      </w:r>
-      <w:r>
-        <w:rPr>
-          <w:b/>
-          <w:bCs/>
-          <w:sz w:val="24"/>
-          <w:szCs w:val="24"/>
-        </w:rPr>
-        <w:t xml:space="preserve">: </w:t>
-      </w:r>
-      <w:r>
-        <w:rPr>
-          <w:b/>
-          <w:bCs/>
-          <w:sz w:val="24"/>
-          <w:szCs w:val="24"/>
-        </w:rPr>
-        <w:t xml:space="preserve">Statement </w:t>
-      </w:r>
+        <w:t xml:space="preserve">10: </w:t>
+      </w:r>
+      <w:proofErr w:type="spellStart"/>
+      <w:r>
+        <w:rPr>
+          <w:b/>
+          <w:bCs/>
+          <w:sz w:val="24"/>
+          <w:szCs w:val="24"/>
+        </w:rPr>
+        <w:t>Statement</w:t>
+      </w:r>
+      <w:r>
+        <w:rPr>
+          <w:b/>
+          <w:bCs/>
+          <w:sz w:val="24"/>
+          <w:szCs w:val="24"/>
+        </w:rPr>
+        <w:t>ForFunctionBody</w:t>
+      </w:r>
+      <w:proofErr w:type="spellEnd"/>
       <w:r>
         <w:rPr>
           <w:b/>
@@ -1312,6 +1343,7 @@
       </w:r>
       <w:r>
         <w:rPr>
+          <w:rFonts w:cstheme="minorHAnsi"/>
           <w:b/>
           <w:bCs/>
           <w:sz w:val="24"/>
@@ -1474,6 +1506,16 @@
         <w:t>DeclarationStatement</w:t>
       </w:r>
       <w:proofErr w:type="spellEnd"/>
+      <w:r>
+        <w:rPr>
+          <w:rFonts w:cstheme="minorHAnsi"/>
+          <w:b/>
+          <w:bCs/>
+          <w:sz w:val="24"/>
+          <w:szCs w:val="24"/>
+        </w:rPr>
+        <w:t xml:space="preserve"> </w:t>
+      </w:r>
     </w:p>
     <w:p>
       <w:pPr>
@@ -1654,7 +1696,6 @@
           <w:szCs w:val="24"/>
         </w:rPr>
       </w:pPr>
-      <w:proofErr w:type="gramStart"/>
       <w:r>
         <w:rPr>
           <w:b/>
@@ -1663,18 +1704,7 @@
           <w:sz w:val="24"/>
           <w:szCs w:val="24"/>
         </w:rPr>
-        <w:t>12:ConditionStatement</w:t>
-      </w:r>
-      <w:proofErr w:type="gramEnd"/>
-      <w:r>
-        <w:rPr>
-          <w:b/>
-          <w:bCs/>
-          <w:color w:val="A6A6A6" w:themeColor="background1" w:themeShade="A6"/>
-          <w:sz w:val="24"/>
-          <w:szCs w:val="24"/>
-        </w:rPr>
-        <w:t xml:space="preserve">→ </w:t>
+        <w:t xml:space="preserve">12:ConditionStatement→ </w:t>
       </w:r>
       <w:proofErr w:type="spellStart"/>
       <w:r>
@@ -1750,25 +1780,14 @@
           <w:szCs w:val="24"/>
         </w:rPr>
       </w:pPr>
-      <w:proofErr w:type="gramStart"/>
-      <w:r>
-        <w:rPr>
-          <w:b/>
-          <w:bCs/>
-          <w:sz w:val="24"/>
-          <w:szCs w:val="24"/>
-        </w:rPr>
-        <w:t>12.1:ConditionStatement</w:t>
-      </w:r>
-      <w:proofErr w:type="gramEnd"/>
-      <w:r>
-        <w:rPr>
-          <w:b/>
-          <w:bCs/>
-          <w:sz w:val="24"/>
-          <w:szCs w:val="24"/>
-        </w:rPr>
-        <w:t>→</w:t>
+      <w:r>
+        <w:rPr>
+          <w:b/>
+          <w:bCs/>
+          <w:sz w:val="24"/>
+          <w:szCs w:val="24"/>
+        </w:rPr>
+        <w:t>12.1:ConditionStatement→</w:t>
       </w:r>
       <w:r>
         <w:rPr>
@@ -1821,7 +1840,6 @@
           <w:lang w:val="el-GR"/>
         </w:rPr>
       </w:pPr>
-      <w:proofErr w:type="gramStart"/>
       <w:r>
         <w:rPr>
           <w:b/>
@@ -1831,7 +1849,6 @@
         </w:rPr>
         <w:t>12.2:ConditionStatement</w:t>
       </w:r>
-      <w:proofErr w:type="gramEnd"/>
       <w:r>
         <w:rPr>
           <w:b/>
@@ -1931,25 +1948,14 @@
           <w:szCs w:val="24"/>
         </w:rPr>
       </w:pPr>
-      <w:proofErr w:type="gramStart"/>
-      <w:r>
-        <w:rPr>
-          <w:b/>
-          <w:bCs/>
-          <w:sz w:val="24"/>
-          <w:szCs w:val="24"/>
-        </w:rPr>
-        <w:t>13:Condition</w:t>
-      </w:r>
-      <w:proofErr w:type="gramEnd"/>
-      <w:r>
-        <w:rPr>
-          <w:b/>
-          <w:bCs/>
-          <w:sz w:val="24"/>
-          <w:szCs w:val="24"/>
-        </w:rPr>
-        <w:t>→</w:t>
+      <w:r>
+        <w:rPr>
+          <w:b/>
+          <w:bCs/>
+          <w:sz w:val="24"/>
+          <w:szCs w:val="24"/>
+        </w:rPr>
+        <w:t>13:Condition→</w:t>
       </w:r>
       <w:r>
         <w:rPr>
@@ -1989,6 +1995,8 @@
           <w:bCs/>
           <w:sz w:val="24"/>
           <w:szCs w:val="24"/>
+          <w:rtl/>
+          <w:lang w:bidi="ar-EG"/>
         </w:rPr>
       </w:pPr>
       <w:r>
@@ -2309,7 +2317,6 @@
         </w:rPr>
         <w:t xml:space="preserve"> “</w:t>
       </w:r>
-      <w:proofErr w:type="gramStart"/>
       <w:r>
         <w:rPr>
           <w:b/>
@@ -2340,7 +2347,6 @@
         <w:t>ManyIdentifiers</w:t>
       </w:r>
       <w:proofErr w:type="spellEnd"/>
-      <w:proofErr w:type="gramEnd"/>
       <w:r>
         <w:rPr>
           <w:b/>
@@ -3115,6 +3121,9 @@
         <w:rPr>
           <w:b/>
           <w:bCs/>
+          <w:sz w:val="24"/>
+          <w:szCs w:val="24"/>
+          <w:lang w:val="el-GR"/>
         </w:rPr>
       </w:pPr>
       <w:r>
@@ -3249,8 +3258,6 @@
     <w:p>
       <w:pPr>
         <w:rPr>
-          <w:b/>
-          <w:bCs/>
           <w:sz w:val="24"/>
           <w:szCs w:val="24"/>
         </w:rPr>
@@ -3262,102 +3269,109 @@
           <w:sz w:val="24"/>
           <w:szCs w:val="24"/>
         </w:rPr>
-        <w:t>20</w:t>
-      </w:r>
-      <w:r>
-        <w:rPr>
-          <w:b/>
-          <w:bCs/>
-          <w:sz w:val="24"/>
-          <w:szCs w:val="24"/>
-        </w:rPr>
-        <w:t xml:space="preserve">: </w:t>
-      </w:r>
-      <w:proofErr w:type="spellStart"/>
-      <w:r>
-        <w:rPr>
-          <w:b/>
-          <w:bCs/>
-        </w:rPr>
-        <w:t>Ifff</w:t>
-      </w:r>
-      <w:proofErr w:type="spellEnd"/>
-      <w:r>
-        <w:rPr>
-          <w:b/>
-          <w:bCs/>
-        </w:rPr>
-        <w:t xml:space="preserve"> </w:t>
-      </w:r>
-      <w:r>
-        <w:rPr>
-          <w:b/>
-          <w:bCs/>
-          <w:sz w:val="24"/>
-          <w:szCs w:val="24"/>
-        </w:rPr>
-        <w:t>→</w:t>
-      </w:r>
-      <w:r>
-        <w:rPr>
-          <w:b/>
-          <w:bCs/>
-          <w:sz w:val="24"/>
-          <w:szCs w:val="24"/>
-        </w:rPr>
-        <w:t xml:space="preserve"> </w:t>
-      </w:r>
-      <w:proofErr w:type="spellStart"/>
-      <w:r>
-        <w:rPr>
-          <w:b/>
-          <w:bCs/>
-          <w:sz w:val="24"/>
-          <w:szCs w:val="24"/>
-        </w:rPr>
-        <w:t>ElseIfStatement</w:t>
-      </w:r>
-      <w:proofErr w:type="spellEnd"/>
-      <w:r>
-        <w:rPr>
-          <w:b/>
-          <w:bCs/>
-          <w:sz w:val="24"/>
-          <w:szCs w:val="24"/>
-        </w:rPr>
-        <w:t xml:space="preserve"> </w:t>
-      </w:r>
-      <w:r>
-        <w:rPr>
-          <w:b/>
-          <w:bCs/>
-          <w:sz w:val="24"/>
-          <w:szCs w:val="24"/>
-        </w:rPr>
+        <w:t>20:</w:t>
+      </w:r>
+      <w:r>
+        <w:rPr>
+          <w:b/>
+          <w:bCs/>
+          <w:sz w:val="24"/>
+          <w:szCs w:val="24"/>
+        </w:rPr>
+        <w:t xml:space="preserve">Statement → </w:t>
+      </w:r>
+      <w:proofErr w:type="spellStart"/>
+      <w:r>
+        <w:rPr>
+          <w:rFonts w:cstheme="minorHAnsi"/>
+          <w:b/>
+          <w:bCs/>
+          <w:sz w:val="24"/>
+          <w:szCs w:val="24"/>
+        </w:rPr>
+        <w:t>IfStatement</w:t>
+      </w:r>
+      <w:proofErr w:type="spellEnd"/>
+      <w:r>
+        <w:rPr>
+          <w:rFonts w:cstheme="minorHAnsi"/>
+          <w:b/>
+          <w:bCs/>
+          <w:sz w:val="24"/>
+          <w:szCs w:val="24"/>
+        </w:rPr>
+        <w:t xml:space="preserve"> | </w:t>
+      </w:r>
+      <w:proofErr w:type="spellStart"/>
+      <w:r>
+        <w:rPr>
+          <w:rFonts w:cstheme="minorHAnsi"/>
+          <w:b/>
+          <w:bCs/>
+          <w:sz w:val="24"/>
+          <w:szCs w:val="24"/>
+        </w:rPr>
+        <w:t>WriteStatement</w:t>
+      </w:r>
+      <w:proofErr w:type="spellEnd"/>
+      <w:r>
+        <w:rPr>
+          <w:rFonts w:cstheme="minorHAnsi"/>
+          <w:b/>
+          <w:bCs/>
+          <w:sz w:val="24"/>
+          <w:szCs w:val="24"/>
+        </w:rPr>
+        <w:t xml:space="preserve"> | </w:t>
+      </w:r>
+      <w:proofErr w:type="spellStart"/>
+      <w:r>
+        <w:rPr>
+          <w:rFonts w:cstheme="minorHAnsi"/>
+          <w:b/>
+          <w:bCs/>
+          <w:sz w:val="24"/>
+          <w:szCs w:val="24"/>
+        </w:rPr>
+        <w:t>ReadStatement</w:t>
+      </w:r>
+      <w:proofErr w:type="spellEnd"/>
+      <w:r>
+        <w:rPr>
+          <w:rFonts w:cstheme="minorHAnsi"/>
+          <w:b/>
+          <w:bCs/>
+          <w:sz w:val="24"/>
+          <w:szCs w:val="24"/>
+        </w:rPr>
+        <w:t xml:space="preserve"> </w:t>
+      </w:r>
+      <w:r>
+        <w:rPr>
+          <w:rFonts w:cstheme="minorHAnsi"/>
+          <w:b/>
+          <w:bCs/>
+          <w:sz w:val="24"/>
+          <w:szCs w:val="24"/>
+        </w:rPr>
+        <w:br/>
         <w:t xml:space="preserve">| </w:t>
       </w:r>
       <w:proofErr w:type="spellStart"/>
       <w:r>
         <w:rPr>
-          <w:b/>
-          <w:bCs/>
-          <w:sz w:val="24"/>
-          <w:szCs w:val="24"/>
-        </w:rPr>
-        <w:t>Else</w:t>
-      </w:r>
-      <w:r>
-        <w:rPr>
-          <w:b/>
-          <w:bCs/>
-          <w:sz w:val="24"/>
-          <w:szCs w:val="24"/>
-        </w:rPr>
-        <w:t>Statement</w:t>
-      </w:r>
-      <w:proofErr w:type="spellEnd"/>
-      <w:r>
-        <w:rPr>
+          <w:rFonts w:cstheme="minorHAnsi"/>
+          <w:b/>
+          <w:bCs/>
+          <w:sz w:val="24"/>
+          <w:szCs w:val="24"/>
+        </w:rPr>
+        <w:t>AssignmentStatement</w:t>
+      </w:r>
+      <w:proofErr w:type="spellEnd"/>
+      <w:r>
+        <w:rPr>
+          <w:rFonts w:cstheme="minorHAnsi"/>
           <w:b/>
           <w:bCs/>
           <w:sz w:val="24"/>
@@ -3365,15 +3379,92 @@
         </w:rPr>
         <w:t xml:space="preserve"> | </w:t>
       </w:r>
-      <w:r>
-        <w:rPr>
-          <w:b/>
-          <w:bCs/>
-          <w:color w:val="FF0000"/>
-          <w:sz w:val="24"/>
-          <w:szCs w:val="24"/>
-        </w:rPr>
-        <w:t>end</w:t>
+      <w:proofErr w:type="spellStart"/>
+      <w:r>
+        <w:rPr>
+          <w:b/>
+          <w:bCs/>
+          <w:sz w:val="24"/>
+          <w:szCs w:val="24"/>
+        </w:rPr>
+        <w:t>FunctionCall</w:t>
+      </w:r>
+      <w:proofErr w:type="spellEnd"/>
+      <w:r>
+        <w:rPr>
+          <w:rFonts w:cstheme="minorHAnsi"/>
+          <w:b/>
+          <w:bCs/>
+          <w:sz w:val="24"/>
+          <w:szCs w:val="24"/>
+        </w:rPr>
+        <w:br/>
+        <w:t xml:space="preserve">| </w:t>
+      </w:r>
+      <w:proofErr w:type="spellStart"/>
+      <w:r>
+        <w:rPr>
+          <w:rFonts w:cstheme="minorHAnsi"/>
+          <w:b/>
+          <w:bCs/>
+          <w:sz w:val="24"/>
+          <w:szCs w:val="24"/>
+        </w:rPr>
+        <w:t>RepeatStatement</w:t>
+      </w:r>
+      <w:proofErr w:type="spellEnd"/>
+      <w:r>
+        <w:rPr>
+          <w:rFonts w:cstheme="minorHAnsi"/>
+          <w:b/>
+          <w:bCs/>
+          <w:sz w:val="24"/>
+          <w:szCs w:val="24"/>
+        </w:rPr>
+        <w:t xml:space="preserve"> | </w:t>
+      </w:r>
+      <w:proofErr w:type="spellStart"/>
+      <w:r>
+        <w:rPr>
+          <w:rFonts w:cstheme="minorHAnsi"/>
+          <w:b/>
+          <w:bCs/>
+          <w:sz w:val="24"/>
+          <w:szCs w:val="24"/>
+        </w:rPr>
+        <w:t>DeclarationStatement</w:t>
+      </w:r>
+      <w:proofErr w:type="spellEnd"/>
+      <w:r>
+        <w:rPr>
+          <w:rFonts w:cstheme="minorHAnsi"/>
+          <w:b/>
+          <w:bCs/>
+          <w:sz w:val="24"/>
+          <w:szCs w:val="24"/>
+        </w:rPr>
+        <w:t xml:space="preserve"> | </w:t>
+      </w:r>
+      <w:proofErr w:type="spellStart"/>
+      <w:r>
+        <w:rPr>
+          <w:rFonts w:cstheme="minorHAnsi"/>
+          <w:b/>
+          <w:bCs/>
+          <w:sz w:val="24"/>
+          <w:szCs w:val="24"/>
+        </w:rPr>
+        <w:t>ReturnStatement</w:t>
+      </w:r>
+      <w:proofErr w:type="spellEnd"/>
+      <w:r>
+        <w:rPr>
+          <w:b/>
+          <w:bCs/>
+          <w:sz w:val="24"/>
+          <w:szCs w:val="24"/>
+        </w:rPr>
+        <w:t xml:space="preserve"> </w:t>
       </w:r>
     </w:p>
     <w:p>
@@ -3392,7 +3483,7 @@
           <w:sz w:val="24"/>
           <w:szCs w:val="24"/>
         </w:rPr>
-        <w:t>21</w:t>
+        <w:t>20</w:t>
       </w:r>
       <w:r>
         <w:rPr>
@@ -3408,6 +3499,69 @@
         <w:rPr>
           <w:b/>
           <w:bCs/>
+        </w:rPr>
+        <w:t>Ifff</w:t>
+      </w:r>
+      <w:proofErr w:type="spellEnd"/>
+      <w:r>
+        <w:rPr>
+          <w:b/>
+          <w:bCs/>
+        </w:rPr>
+        <w:t xml:space="preserve"> </w:t>
+      </w:r>
+      <w:r>
+        <w:rPr>
+          <w:b/>
+          <w:bCs/>
+          <w:sz w:val="24"/>
+          <w:szCs w:val="24"/>
+        </w:rPr>
+        <w:t>→</w:t>
+      </w:r>
+      <w:r>
+        <w:rPr>
+          <w:b/>
+          <w:bCs/>
+          <w:sz w:val="24"/>
+          <w:szCs w:val="24"/>
+        </w:rPr>
+        <w:t xml:space="preserve"> </w:t>
+      </w:r>
+      <w:proofErr w:type="spellStart"/>
+      <w:r>
+        <w:rPr>
+          <w:b/>
+          <w:bCs/>
+          <w:sz w:val="24"/>
+          <w:szCs w:val="24"/>
+        </w:rPr>
+        <w:t>ElseIfStatement</w:t>
+      </w:r>
+      <w:proofErr w:type="spellEnd"/>
+      <w:r>
+        <w:rPr>
+          <w:b/>
+          <w:bCs/>
+          <w:sz w:val="24"/>
+          <w:szCs w:val="24"/>
+        </w:rPr>
+        <w:t xml:space="preserve"> </w:t>
+      </w:r>
+      <w:r>
+        <w:rPr>
+          <w:b/>
+          <w:bCs/>
+          <w:sz w:val="24"/>
+          <w:szCs w:val="24"/>
+        </w:rPr>
+        <w:t xml:space="preserve">| </w:t>
+      </w:r>
+      <w:proofErr w:type="spellStart"/>
+      <w:r>
+        <w:rPr>
+          <w:b/>
+          <w:bCs/>
           <w:sz w:val="24"/>
           <w:szCs w:val="24"/>
         </w:rPr>
@@ -3415,115 +3569,39 @@
       </w:r>
       <w:r>
         <w:rPr>
-          <w:rFonts w:cs="Calibri"/>
-          <w:b/>
-          <w:bCs/>
-          <w:sz w:val="24"/>
-          <w:szCs w:val="24"/>
-        </w:rPr>
-        <w:t>IfStatement</w:t>
-      </w:r>
-      <w:proofErr w:type="spellEnd"/>
-      <w:r>
-        <w:rPr>
-          <w:b/>
-          <w:bCs/>
-          <w:sz w:val="24"/>
-          <w:szCs w:val="24"/>
-        </w:rPr>
-        <w:t xml:space="preserve">→ </w:t>
-      </w:r>
-      <w:r>
-        <w:rPr>
-          <w:b/>
-          <w:bCs/>
-          <w:color w:val="FF0000"/>
-          <w:sz w:val="24"/>
-          <w:szCs w:val="24"/>
-        </w:rPr>
-        <w:t xml:space="preserve">elseif </w:t>
-      </w:r>
-      <w:proofErr w:type="spellStart"/>
-      <w:r>
-        <w:rPr>
-          <w:rFonts w:cs="Calibri"/>
-          <w:b/>
-          <w:bCs/>
-          <w:sz w:val="24"/>
-          <w:szCs w:val="24"/>
-        </w:rPr>
-        <w:t>ConditionStatement</w:t>
-      </w:r>
-      <w:proofErr w:type="spellEnd"/>
-      <w:r>
-        <w:rPr>
-          <w:rFonts w:cs="Calibri"/>
-          <w:b/>
-          <w:bCs/>
-          <w:sz w:val="24"/>
-          <w:szCs w:val="24"/>
-        </w:rPr>
-        <w:t xml:space="preserve"> </w:t>
-      </w:r>
-      <w:r>
-        <w:rPr>
-          <w:rFonts w:cs="Calibri"/>
-          <w:b/>
-          <w:bCs/>
-          <w:color w:val="FF0000"/>
-          <w:sz w:val="24"/>
-          <w:szCs w:val="24"/>
-        </w:rPr>
-        <w:t>then</w:t>
-      </w:r>
-      <w:r>
-        <w:rPr>
-          <w:rFonts w:cs="Calibri"/>
-          <w:b/>
-          <w:bCs/>
-          <w:sz w:val="24"/>
-          <w:szCs w:val="24"/>
-        </w:rPr>
-        <w:t xml:space="preserve"> </w:t>
-      </w:r>
-      <w:proofErr w:type="spellStart"/>
-      <w:r>
-        <w:rPr>
-          <w:b/>
-          <w:bCs/>
-          <w:sz w:val="24"/>
-          <w:szCs w:val="24"/>
-        </w:rPr>
-        <w:t>StatmentsForIf</w:t>
-      </w:r>
-      <w:proofErr w:type="spellEnd"/>
-      <w:r>
-        <w:rPr>
-          <w:b/>
-          <w:bCs/>
-          <w:sz w:val="24"/>
-          <w:szCs w:val="24"/>
-        </w:rPr>
-        <w:t xml:space="preserve"> </w:t>
-      </w:r>
-      <w:proofErr w:type="spellStart"/>
-      <w:r>
-        <w:rPr>
-          <w:b/>
-          <w:bCs/>
-          <w:sz w:val="24"/>
-          <w:szCs w:val="24"/>
-        </w:rPr>
-        <w:t>Ifff</w:t>
-      </w:r>
-      <w:proofErr w:type="spellEnd"/>
+          <w:b/>
+          <w:bCs/>
+          <w:sz w:val="24"/>
+          <w:szCs w:val="24"/>
+        </w:rPr>
+        <w:t>Statement</w:t>
+      </w:r>
+      <w:proofErr w:type="spellEnd"/>
+      <w:r>
+        <w:rPr>
+          <w:b/>
+          <w:bCs/>
+          <w:sz w:val="24"/>
+          <w:szCs w:val="24"/>
+        </w:rPr>
+        <w:t xml:space="preserve"> | </w:t>
+      </w:r>
+      <w:r>
+        <w:rPr>
+          <w:b/>
+          <w:bCs/>
+          <w:color w:val="FF0000"/>
+          <w:sz w:val="24"/>
+          <w:szCs w:val="24"/>
+        </w:rPr>
+        <w:t>end</w:t>
+      </w:r>
     </w:p>
     <w:p>
       <w:pPr>
         <w:rPr>
           <w:b/>
           <w:bCs/>
-          <w:color w:val="FF0000"/>
           <w:sz w:val="24"/>
           <w:szCs w:val="24"/>
         </w:rPr>
@@ -3535,7 +3613,7 @@
           <w:sz w:val="24"/>
           <w:szCs w:val="24"/>
         </w:rPr>
-        <w:t>22</w:t>
+        <w:t>21</w:t>
       </w:r>
       <w:r>
         <w:rPr>
@@ -3564,7 +3642,7 @@
           <w:sz w:val="24"/>
           <w:szCs w:val="24"/>
         </w:rPr>
-        <w:t>Statement</w:t>
+        <w:t>IfStatement</w:t>
       </w:r>
       <w:proofErr w:type="spellEnd"/>
       <w:r>
@@ -3584,8 +3662,9 @@
           <w:sz w:val="24"/>
           <w:szCs w:val="24"/>
         </w:rPr>
-        <w:t>else</w:t>
-      </w:r>
+        <w:t xml:space="preserve">elseif </w:t>
+      </w:r>
+      <w:proofErr w:type="spellStart"/>
       <w:r>
         <w:rPr>
           <w:rFonts w:cs="Calibri"/>
@@ -3594,6 +3673,38 @@
           <w:sz w:val="24"/>
           <w:szCs w:val="24"/>
         </w:rPr>
+        <w:t>ConditionStatement</w:t>
+      </w:r>
+      <w:proofErr w:type="spellEnd"/>
+      <w:r>
+        <w:rPr>
+          <w:rFonts w:cs="Calibri"/>
+          <w:b/>
+          <w:bCs/>
+          <w:sz w:val="24"/>
+          <w:szCs w:val="24"/>
+        </w:rPr>
+        <w:t xml:space="preserve"> </w:t>
+      </w:r>
+      <w:r>
+        <w:rPr>
+          <w:rFonts w:cs="Calibri"/>
+          <w:b/>
+          <w:bCs/>
+          <w:color w:val="FF0000"/>
+          <w:sz w:val="24"/>
+          <w:szCs w:val="24"/>
+        </w:rPr>
+        <w:t>then</w:t>
+      </w:r>
+      <w:r>
+        <w:rPr>
+          <w:rFonts w:cs="Calibri"/>
+          <w:b/>
+          <w:bCs/>
+          <w:sz w:val="24"/>
+          <w:szCs w:val="24"/>
+        </w:rPr>
         <w:t xml:space="preserve"> </w:t>
       </w:r>
       <w:proofErr w:type="spellStart"/>
@@ -3616,22 +3727,24 @@
         </w:rPr>
         <w:t xml:space="preserve"> </w:t>
       </w:r>
-      <w:r>
-        <w:rPr>
-          <w:b/>
-          <w:bCs/>
-          <w:color w:val="FF0000"/>
-          <w:sz w:val="24"/>
-          <w:szCs w:val="24"/>
-        </w:rPr>
-        <w:t>end</w:t>
-      </w:r>
+      <w:proofErr w:type="spellStart"/>
+      <w:r>
+        <w:rPr>
+          <w:b/>
+          <w:bCs/>
+          <w:sz w:val="24"/>
+          <w:szCs w:val="24"/>
+        </w:rPr>
+        <w:t>Ifff</w:t>
+      </w:r>
+      <w:proofErr w:type="spellEnd"/>
     </w:p>
     <w:p>
       <w:pPr>
         <w:rPr>
           <w:b/>
           <w:bCs/>
+          <w:color w:val="FF0000"/>
           <w:sz w:val="24"/>
           <w:szCs w:val="24"/>
         </w:rPr>
@@ -3643,7 +3756,7 @@
           <w:sz w:val="24"/>
           <w:szCs w:val="24"/>
         </w:rPr>
-        <w:t>23</w:t>
+        <w:t>22</w:t>
       </w:r>
       <w:r>
         <w:rPr>
@@ -3662,7 +3775,7 @@
           <w:sz w:val="24"/>
           <w:szCs w:val="24"/>
         </w:rPr>
-        <w:t>Write</w:t>
+        <w:t>Else</w:t>
       </w:r>
       <w:r>
         <w:rPr>
@@ -3692,55 +3805,47 @@
           <w:sz w:val="24"/>
           <w:szCs w:val="24"/>
         </w:rPr>
-        <w:t>write</w:t>
+        <w:t>else</w:t>
       </w:r>
       <w:r>
         <w:rPr>
           <w:rFonts w:cs="Calibri"/>
           <w:b/>
           <w:bCs/>
-          <w:color w:val="FF0000"/>
-          <w:sz w:val="24"/>
-          <w:szCs w:val="24"/>
-        </w:rPr>
-        <w:t xml:space="preserve"> </w:t>
-      </w:r>
-      <w:r>
-        <w:rPr>
-          <w:b/>
-          <w:bCs/>
-          <w:sz w:val="24"/>
-          <w:szCs w:val="24"/>
-        </w:rPr>
-        <w:t xml:space="preserve">Something </w:t>
-      </w:r>
-      <w:r>
-        <w:rPr>
-          <w:b/>
-          <w:bCs/>
-          <w:sz w:val="24"/>
-          <w:szCs w:val="24"/>
-        </w:rPr>
-        <w:t>“</w:t>
-      </w:r>
-      <w:r>
-        <w:rPr>
-          <w:b/>
-          <w:bCs/>
-          <w:color w:val="FF0000"/>
-          <w:sz w:val="24"/>
-          <w:szCs w:val="24"/>
-        </w:rPr>
-        <w:t>,</w:t>
-      </w:r>
-      <w:r>
-        <w:rPr>
-          <w:b/>
-          <w:bCs/>
-          <w:sz w:val="24"/>
-          <w:szCs w:val="24"/>
-        </w:rPr>
-        <w:t>”</w:t>
+          <w:sz w:val="24"/>
+          <w:szCs w:val="24"/>
+        </w:rPr>
+        <w:t xml:space="preserve"> </w:t>
+      </w:r>
+      <w:proofErr w:type="spellStart"/>
+      <w:r>
+        <w:rPr>
+          <w:b/>
+          <w:bCs/>
+          <w:sz w:val="24"/>
+          <w:szCs w:val="24"/>
+        </w:rPr>
+        <w:t>StatmentsForIf</w:t>
+      </w:r>
+      <w:proofErr w:type="spellEnd"/>
+      <w:r>
+        <w:rPr>
+          <w:b/>
+          <w:bCs/>
+          <w:sz w:val="24"/>
+          <w:szCs w:val="24"/>
+        </w:rPr>
+        <w:t xml:space="preserve"> </w:t>
+      </w:r>
+      <w:r>
+        <w:rPr>
+          <w:b/>
+          <w:bCs/>
+          <w:color w:val="FF0000"/>
+          <w:sz w:val="24"/>
+          <w:szCs w:val="24"/>
+        </w:rPr>
+        <w:t>end</w:t>
       </w:r>
     </w:p>
     <w:p>
@@ -3759,7 +3864,7 @@
           <w:sz w:val="24"/>
           <w:szCs w:val="24"/>
         </w:rPr>
-        <w:t>24</w:t>
+        <w:t>23</w:t>
       </w:r>
       <w:r>
         <w:rPr>
@@ -3770,6 +3875,57 @@
         </w:rPr>
         <w:t xml:space="preserve">: </w:t>
       </w:r>
+      <w:proofErr w:type="spellStart"/>
+      <w:r>
+        <w:rPr>
+          <w:b/>
+          <w:bCs/>
+          <w:sz w:val="24"/>
+          <w:szCs w:val="24"/>
+        </w:rPr>
+        <w:t>Write</w:t>
+      </w:r>
+      <w:r>
+        <w:rPr>
+          <w:rFonts w:cs="Calibri"/>
+          <w:b/>
+          <w:bCs/>
+          <w:sz w:val="24"/>
+          <w:szCs w:val="24"/>
+        </w:rPr>
+        <w:t>Statement</w:t>
+      </w:r>
+      <w:proofErr w:type="spellEnd"/>
+      <w:r>
+        <w:rPr>
+          <w:b/>
+          <w:bCs/>
+          <w:sz w:val="24"/>
+          <w:szCs w:val="24"/>
+        </w:rPr>
+        <w:t xml:space="preserve">→ </w:t>
+      </w:r>
+      <w:r>
+        <w:rPr>
+          <w:b/>
+          <w:bCs/>
+          <w:color w:val="FF0000"/>
+          <w:sz w:val="24"/>
+          <w:szCs w:val="24"/>
+        </w:rPr>
+        <w:t>write</w:t>
+      </w:r>
+      <w:r>
+        <w:rPr>
+          <w:rFonts w:cs="Calibri"/>
+          <w:b/>
+          <w:bCs/>
+          <w:color w:val="FF0000"/>
+          <w:sz w:val="24"/>
+          <w:szCs w:val="24"/>
+        </w:rPr>
+        <w:t xml:space="preserve"> </w:t>
+      </w:r>
       <w:r>
         <w:rPr>
           <w:b/>
@@ -3786,46 +3942,33 @@
           <w:sz w:val="24"/>
           <w:szCs w:val="24"/>
         </w:rPr>
-        <w:t xml:space="preserve">→ </w:t>
-      </w:r>
-      <w:r>
-        <w:rPr>
-          <w:b/>
-          <w:bCs/>
-          <w:sz w:val="24"/>
-          <w:szCs w:val="24"/>
-        </w:rPr>
-        <w:t xml:space="preserve">Expression | </w:t>
-      </w:r>
-      <w:proofErr w:type="spellStart"/>
-      <w:r>
-        <w:rPr>
-          <w:b/>
-          <w:bCs/>
-          <w:color w:val="FF0000"/>
-          <w:sz w:val="24"/>
-          <w:szCs w:val="24"/>
-        </w:rPr>
-        <w:t>end</w:t>
-      </w:r>
-      <w:r>
-        <w:rPr>
-          <w:b/>
-          <w:bCs/>
-          <w:color w:val="FF0000"/>
-          <w:sz w:val="24"/>
-          <w:szCs w:val="24"/>
-        </w:rPr>
-        <w:t>l</w:t>
-      </w:r>
-      <w:proofErr w:type="spellEnd"/>
+        <w:t>“</w:t>
+      </w:r>
+      <w:r>
+        <w:rPr>
+          <w:b/>
+          <w:bCs/>
+          <w:color w:val="FF0000"/>
+          <w:sz w:val="24"/>
+          <w:szCs w:val="24"/>
+        </w:rPr>
+        <w:t>;</w:t>
+      </w:r>
+      <w:r>
+        <w:rPr>
+          <w:b/>
+          <w:bCs/>
+          <w:sz w:val="24"/>
+          <w:szCs w:val="24"/>
+        </w:rPr>
+        <w:t>”</w:t>
+      </w:r>
     </w:p>
     <w:p>
       <w:pPr>
         <w:rPr>
           <w:b/>
           <w:bCs/>
-          <w:color w:val="FF0000"/>
           <w:sz w:val="24"/>
           <w:szCs w:val="24"/>
         </w:rPr>
@@ -3837,16 +3980,7 @@
           <w:sz w:val="24"/>
           <w:szCs w:val="24"/>
         </w:rPr>
-        <w:t>2</w:t>
-      </w:r>
-      <w:r>
-        <w:rPr>
-          <w:b/>
-          <w:bCs/>
-          <w:sz w:val="24"/>
-          <w:szCs w:val="24"/>
-        </w:rPr>
-        <w:t>5</w:t>
+        <w:t>24</w:t>
       </w:r>
       <w:r>
         <w:rPr>
@@ -3864,54 +3998,53 @@
           <w:sz w:val="24"/>
           <w:szCs w:val="24"/>
         </w:rPr>
-        <w:t>Expression</w:t>
-      </w:r>
-      <w:r>
-        <w:rPr>
-          <w:b/>
-          <w:bCs/>
-          <w:sz w:val="24"/>
-          <w:szCs w:val="24"/>
-        </w:rPr>
-        <w:t xml:space="preserve"> → </w:t>
-      </w:r>
-      <w:r>
-        <w:rPr>
-          <w:b/>
-          <w:bCs/>
-          <w:sz w:val="24"/>
-          <w:szCs w:val="24"/>
-        </w:rPr>
-        <w:t xml:space="preserve">Equation </w:t>
-      </w:r>
-      <w:r>
-        <w:rPr>
-          <w:b/>
-          <w:bCs/>
-          <w:sz w:val="24"/>
-          <w:szCs w:val="24"/>
-        </w:rPr>
-        <w:t xml:space="preserve">| </w:t>
-      </w:r>
-      <w:proofErr w:type="spellStart"/>
-      <w:r>
-        <w:rPr>
-          <w:b/>
-          <w:bCs/>
-          <w:color w:val="FF0000"/>
-          <w:sz w:val="24"/>
-          <w:szCs w:val="24"/>
-        </w:rPr>
-        <w:t>constantstring</w:t>
-      </w:r>
-      <w:proofErr w:type="spellEnd"/>
+        <w:t xml:space="preserve">Something </w:t>
+      </w:r>
+      <w:r>
+        <w:rPr>
+          <w:b/>
+          <w:bCs/>
+          <w:sz w:val="24"/>
+          <w:szCs w:val="24"/>
+        </w:rPr>
+        <w:t xml:space="preserve">→ </w:t>
+      </w:r>
+      <w:r>
+        <w:rPr>
+          <w:b/>
+          <w:bCs/>
+          <w:sz w:val="24"/>
+          <w:szCs w:val="24"/>
+        </w:rPr>
+        <w:t xml:space="preserve">Expression | </w:t>
+      </w:r>
+      <w:r>
+        <w:rPr>
+          <w:b/>
+          <w:bCs/>
+          <w:color w:val="FF0000"/>
+          <w:sz w:val="24"/>
+          <w:szCs w:val="24"/>
+        </w:rPr>
+        <w:t>end</w:t>
+      </w:r>
+      <w:r>
+        <w:rPr>
+          <w:b/>
+          <w:bCs/>
+          <w:color w:val="FF0000"/>
+          <w:sz w:val="24"/>
+          <w:szCs w:val="24"/>
+        </w:rPr>
+        <w:t>l</w:t>
+      </w:r>
     </w:p>
     <w:p>
       <w:pPr>
         <w:rPr>
           <w:b/>
           <w:bCs/>
-          <w:color w:val="A6A6A6" w:themeColor="background1" w:themeShade="A6"/>
+          <w:color w:val="FF0000"/>
           <w:sz w:val="24"/>
           <w:szCs w:val="24"/>
         </w:rPr>
@@ -3920,7 +4053,6 @@
         <w:rPr>
           <w:b/>
           <w:bCs/>
-          <w:color w:val="A6A6A6" w:themeColor="background1" w:themeShade="A6"/>
           <w:sz w:val="24"/>
           <w:szCs w:val="24"/>
         </w:rPr>
@@ -3930,96 +4062,66 @@
         <w:rPr>
           <w:b/>
           <w:bCs/>
-          <w:color w:val="A6A6A6" w:themeColor="background1" w:themeShade="A6"/>
-          <w:sz w:val="24"/>
-          <w:szCs w:val="24"/>
-        </w:rPr>
-        <w:t>6</w:t>
-      </w:r>
-      <w:r>
-        <w:rPr>
-          <w:b/>
-          <w:bCs/>
-          <w:color w:val="A6A6A6" w:themeColor="background1" w:themeShade="A6"/>
-          <w:sz w:val="24"/>
-          <w:szCs w:val="24"/>
-        </w:rPr>
-        <w:t xml:space="preserve">: Equation → </w:t>
-      </w:r>
-      <w:r>
-        <w:rPr>
-          <w:b/>
-          <w:bCs/>
-          <w:color w:val="A6A6A6" w:themeColor="background1" w:themeShade="A6"/>
+          <w:sz w:val="24"/>
+          <w:szCs w:val="24"/>
+        </w:rPr>
+        <w:t>5</w:t>
+      </w:r>
+      <w:r>
+        <w:rPr>
+          <w:b/>
+          <w:bCs/>
+          <w:sz w:val="24"/>
+          <w:szCs w:val="24"/>
+        </w:rPr>
+        <w:t xml:space="preserve">: </w:t>
+      </w:r>
+      <w:r>
+        <w:rPr>
+          <w:b/>
+          <w:bCs/>
+          <w:sz w:val="24"/>
+          <w:szCs w:val="24"/>
+        </w:rPr>
+        <w:t>Expression</w:t>
+      </w:r>
+      <w:r>
+        <w:rPr>
+          <w:b/>
+          <w:bCs/>
+          <w:sz w:val="24"/>
+          <w:szCs w:val="24"/>
+        </w:rPr>
+        <w:t xml:space="preserve"> → </w:t>
+      </w:r>
+      <w:r>
+        <w:rPr>
+          <w:b/>
+          <w:bCs/>
           <w:sz w:val="24"/>
           <w:szCs w:val="24"/>
         </w:rPr>
         <w:t xml:space="preserve">Equation </w:t>
       </w:r>
-      <w:proofErr w:type="spellStart"/>
-      <w:r>
-        <w:rPr>
-          <w:b/>
-          <w:bCs/>
-          <w:color w:val="A6A6A6" w:themeColor="background1" w:themeShade="A6"/>
-          <w:sz w:val="24"/>
-          <w:szCs w:val="24"/>
-        </w:rPr>
-        <w:t>ArthimiticOperator</w:t>
-      </w:r>
-      <w:proofErr w:type="spellEnd"/>
-      <w:r>
-        <w:rPr>
-          <w:b/>
-          <w:bCs/>
-          <w:color w:val="A6A6A6" w:themeColor="background1" w:themeShade="A6"/>
-          <w:sz w:val="24"/>
-          <w:szCs w:val="24"/>
-        </w:rPr>
-        <w:t xml:space="preserve"> </w:t>
-      </w:r>
-      <w:proofErr w:type="spellStart"/>
-      <w:r>
-        <w:rPr>
-          <w:b/>
-          <w:bCs/>
-          <w:color w:val="A6A6A6" w:themeColor="background1" w:themeShade="A6"/>
-          <w:sz w:val="24"/>
-          <w:szCs w:val="24"/>
-        </w:rPr>
-        <w:t>Helper</w:t>
-      </w:r>
-      <w:r>
-        <w:rPr>
-          <w:b/>
-          <w:bCs/>
-          <w:color w:val="A6A6A6" w:themeColor="background1" w:themeShade="A6"/>
-          <w:sz w:val="24"/>
-          <w:szCs w:val="24"/>
-        </w:rPr>
-        <w:t>Term</w:t>
-      </w:r>
-      <w:proofErr w:type="spellEnd"/>
-      <w:r>
-        <w:rPr>
-          <w:b/>
-          <w:bCs/>
-          <w:color w:val="A6A6A6" w:themeColor="background1" w:themeShade="A6"/>
-          <w:sz w:val="24"/>
-          <w:szCs w:val="24"/>
-        </w:rPr>
-        <w:t xml:space="preserve"> | </w:t>
-      </w:r>
-      <w:proofErr w:type="spellStart"/>
-      <w:r>
-        <w:rPr>
-          <w:b/>
-          <w:bCs/>
-          <w:color w:val="A6A6A6" w:themeColor="background1" w:themeShade="A6"/>
-          <w:sz w:val="24"/>
-          <w:szCs w:val="24"/>
-        </w:rPr>
-        <w:t>HelperTerm</w:t>
+      <w:r>
+        <w:rPr>
+          <w:b/>
+          <w:bCs/>
+          <w:sz w:val="24"/>
+          <w:szCs w:val="24"/>
+        </w:rPr>
+        <w:t xml:space="preserve">| </w:t>
+      </w:r>
+      <w:proofErr w:type="spellStart"/>
+      <w:r>
+        <w:rPr>
+          <w:b/>
+          <w:bCs/>
+          <w:color w:val="FF0000"/>
+          <w:sz w:val="24"/>
+          <w:szCs w:val="24"/>
+        </w:rPr>
+        <w:t>constantstring</w:t>
       </w:r>
       <w:proofErr w:type="spellEnd"/>
     </w:p>
@@ -4028,7 +4130,7 @@
         <w:rPr>
           <w:b/>
           <w:bCs/>
-          <w:color w:val="FF0000"/>
+          <w:color w:val="A6A6A6" w:themeColor="background1" w:themeShade="A6"/>
           <w:sz w:val="24"/>
           <w:szCs w:val="24"/>
         </w:rPr>
@@ -4037,6 +4139,7 @@
         <w:rPr>
           <w:b/>
           <w:bCs/>
+          <w:color w:val="A6A6A6" w:themeColor="background1" w:themeShade="A6"/>
           <w:sz w:val="24"/>
           <w:szCs w:val="24"/>
         </w:rPr>
@@ -4046,6 +4149,7 @@
         <w:rPr>
           <w:b/>
           <w:bCs/>
+          <w:color w:val="A6A6A6" w:themeColor="background1" w:themeShade="A6"/>
           <w:sz w:val="24"/>
           <w:szCs w:val="24"/>
         </w:rPr>
@@ -4055,68 +4159,88 @@
         <w:rPr>
           <w:b/>
           <w:bCs/>
-          <w:sz w:val="24"/>
-          <w:szCs w:val="24"/>
-        </w:rPr>
-        <w:t>.1</w:t>
-      </w:r>
-      <w:r>
-        <w:rPr>
-          <w:b/>
-          <w:bCs/>
-          <w:sz w:val="24"/>
-          <w:szCs w:val="24"/>
-        </w:rPr>
-        <w:t xml:space="preserve">: </w:t>
-      </w:r>
-      <w:r>
-        <w:rPr>
-          <w:b/>
-          <w:bCs/>
-          <w:sz w:val="24"/>
-          <w:szCs w:val="24"/>
-        </w:rPr>
-        <w:t>Equation</w:t>
-      </w:r>
-      <w:r>
-        <w:rPr>
-          <w:b/>
-          <w:bCs/>
-          <w:sz w:val="24"/>
-          <w:szCs w:val="24"/>
-        </w:rPr>
-        <w:t xml:space="preserve"> → </w:t>
-      </w:r>
-      <w:proofErr w:type="spellStart"/>
-      <w:r>
-        <w:rPr>
-          <w:b/>
-          <w:bCs/>
+          <w:color w:val="A6A6A6" w:themeColor="background1" w:themeShade="A6"/>
+          <w:sz w:val="24"/>
+          <w:szCs w:val="24"/>
+        </w:rPr>
+        <w:t xml:space="preserve">: Equation → </w:t>
+      </w:r>
+      <w:r>
+        <w:rPr>
+          <w:b/>
+          <w:bCs/>
+          <w:color w:val="A6A6A6" w:themeColor="background1" w:themeShade="A6"/>
+          <w:sz w:val="24"/>
+          <w:szCs w:val="24"/>
+        </w:rPr>
+        <w:t xml:space="preserve">Equation </w:t>
+      </w:r>
+      <w:proofErr w:type="spellStart"/>
+      <w:r>
+        <w:rPr>
+          <w:b/>
+          <w:bCs/>
+          <w:color w:val="A6A6A6" w:themeColor="background1" w:themeShade="A6"/>
+          <w:sz w:val="24"/>
+          <w:szCs w:val="24"/>
+        </w:rPr>
+        <w:t>ArthimiticOperator</w:t>
+      </w:r>
+      <w:proofErr w:type="spellEnd"/>
+      <w:r>
+        <w:rPr>
+          <w:b/>
+          <w:bCs/>
+          <w:color w:val="A6A6A6" w:themeColor="background1" w:themeShade="A6"/>
+          <w:sz w:val="24"/>
+          <w:szCs w:val="24"/>
+        </w:rPr>
+        <w:t xml:space="preserve"> </w:t>
+      </w:r>
+      <w:proofErr w:type="spellStart"/>
+      <w:r>
+        <w:rPr>
+          <w:b/>
+          <w:bCs/>
+          <w:color w:val="A6A6A6" w:themeColor="background1" w:themeShade="A6"/>
+          <w:sz w:val="24"/>
+          <w:szCs w:val="24"/>
+        </w:rPr>
+        <w:t>Helper</w:t>
+      </w:r>
+      <w:r>
+        <w:rPr>
+          <w:b/>
+          <w:bCs/>
+          <w:color w:val="A6A6A6" w:themeColor="background1" w:themeShade="A6"/>
+          <w:sz w:val="24"/>
+          <w:szCs w:val="24"/>
+        </w:rPr>
+        <w:t>Term</w:t>
+      </w:r>
+      <w:proofErr w:type="spellEnd"/>
+      <w:r>
+        <w:rPr>
+          <w:b/>
+          <w:bCs/>
+          <w:color w:val="A6A6A6" w:themeColor="background1" w:themeShade="A6"/>
+          <w:sz w:val="24"/>
+          <w:szCs w:val="24"/>
+        </w:rPr>
+        <w:t xml:space="preserve"> | </w:t>
+      </w:r>
+      <w:proofErr w:type="spellStart"/>
+      <w:r>
+        <w:rPr>
+          <w:b/>
+          <w:bCs/>
+          <w:color w:val="A6A6A6" w:themeColor="background1" w:themeShade="A6"/>
           <w:sz w:val="24"/>
           <w:szCs w:val="24"/>
         </w:rPr>
         <w:t>HelperTerm</w:t>
       </w:r>
       <w:proofErr w:type="spellEnd"/>
-      <w:r>
-        <w:rPr>
-          <w:b/>
-          <w:bCs/>
-          <w:sz w:val="24"/>
-          <w:szCs w:val="24"/>
-        </w:rPr>
-        <w:t xml:space="preserve"> Equation</w:t>
-      </w:r>
-      <w:r>
-        <w:rPr>
-          <w:b/>
-          <w:bCs/>
-          <w:sz w:val="24"/>
-          <w:szCs w:val="24"/>
-          <w:lang w:val="pt-BR"/>
-        </w:rPr>
-        <w:t>′</w:t>
-      </w:r>
     </w:p>
     <w:p>
       <w:pPr>
@@ -4153,7 +4277,7 @@
           <w:sz w:val="24"/>
           <w:szCs w:val="24"/>
         </w:rPr>
-        <w:t>.2</w:t>
+        <w:t>.1</w:t>
       </w:r>
       <w:r>
         <w:rPr>
@@ -4179,88 +4303,38 @@
           <w:bCs/>
           <w:sz w:val="24"/>
           <w:szCs w:val="24"/>
+        </w:rPr>
+        <w:t xml:space="preserve"> → </w:t>
+      </w:r>
+      <w:proofErr w:type="spellStart"/>
+      <w:r>
+        <w:rPr>
+          <w:b/>
+          <w:bCs/>
+          <w:sz w:val="24"/>
+          <w:szCs w:val="24"/>
+        </w:rPr>
+        <w:t>HelperTerm</w:t>
+      </w:r>
+      <w:proofErr w:type="spellEnd"/>
+      <w:r>
+        <w:rPr>
+          <w:b/>
+          <w:bCs/>
+          <w:sz w:val="24"/>
+          <w:szCs w:val="24"/>
+        </w:rPr>
+        <w:t xml:space="preserve"> Equation</w:t>
+      </w:r>
+      <w:r>
+        <w:rPr>
+          <w:b/>
+          <w:bCs/>
+          <w:sz w:val="24"/>
+          <w:szCs w:val="24"/>
           <w:lang w:val="pt-BR"/>
         </w:rPr>
         <w:t>′</w:t>
-      </w:r>
-      <w:r>
-        <w:rPr>
-          <w:b/>
-          <w:bCs/>
-          <w:sz w:val="24"/>
-          <w:szCs w:val="24"/>
-        </w:rPr>
-        <w:t xml:space="preserve"> → </w:t>
-      </w:r>
-      <w:proofErr w:type="spellStart"/>
-      <w:r>
-        <w:rPr>
-          <w:b/>
-          <w:bCs/>
-          <w:sz w:val="24"/>
-          <w:szCs w:val="24"/>
-        </w:rPr>
-        <w:t>ArthimiticOperator</w:t>
-      </w:r>
-      <w:proofErr w:type="spellEnd"/>
-      <w:r>
-        <w:rPr>
-          <w:b/>
-          <w:bCs/>
-          <w:sz w:val="24"/>
-          <w:szCs w:val="24"/>
-        </w:rPr>
-        <w:t xml:space="preserve"> </w:t>
-      </w:r>
-      <w:proofErr w:type="spellStart"/>
-      <w:r>
-        <w:rPr>
-          <w:b/>
-          <w:bCs/>
-          <w:sz w:val="24"/>
-          <w:szCs w:val="24"/>
-        </w:rPr>
-        <w:t>HelperTerm</w:t>
-      </w:r>
-      <w:proofErr w:type="spellEnd"/>
-      <w:r>
-        <w:rPr>
-          <w:b/>
-          <w:bCs/>
-          <w:sz w:val="24"/>
-          <w:szCs w:val="24"/>
-        </w:rPr>
-        <w:t xml:space="preserve"> Equation</w:t>
-      </w:r>
-      <w:r>
-        <w:rPr>
-          <w:b/>
-          <w:bCs/>
-          <w:sz w:val="24"/>
-          <w:szCs w:val="24"/>
-          <w:lang w:val="pt-BR"/>
-        </w:rPr>
-        <w:t>′</w:t>
-      </w:r>
-      <w:r>
-        <w:rPr>
-          <w:b/>
-          <w:bCs/>
-          <w:sz w:val="24"/>
-          <w:szCs w:val="24"/>
-          <w:lang w:val="pt-BR"/>
-        </w:rPr>
-        <w:t xml:space="preserve"> | </w:t>
-      </w:r>
-      <w:r>
-        <w:rPr>
-          <w:b/>
-          <w:bCs/>
-          <w:sz w:val="24"/>
-          <w:szCs w:val="24"/>
-          <w:lang w:val="el-GR"/>
-        </w:rPr>
-        <w:t>ε</w:t>
       </w:r>
     </w:p>
     <w:p>
@@ -4289,7 +4363,16 @@
           <w:sz w:val="24"/>
           <w:szCs w:val="24"/>
         </w:rPr>
-        <w:t>7</w:t>
+        <w:t>6</w:t>
+      </w:r>
+      <w:r>
+        <w:rPr>
+          <w:b/>
+          <w:bCs/>
+          <w:sz w:val="24"/>
+          <w:szCs w:val="24"/>
+        </w:rPr>
+        <w:t>.2</w:t>
       </w:r>
       <w:r>
         <w:rPr>
@@ -4300,6 +4383,54 @@
         </w:rPr>
         <w:t xml:space="preserve">: </w:t>
       </w:r>
+      <w:r>
+        <w:rPr>
+          <w:b/>
+          <w:bCs/>
+          <w:sz w:val="24"/>
+          <w:szCs w:val="24"/>
+        </w:rPr>
+        <w:t>Equation</w:t>
+      </w:r>
+      <w:r>
+        <w:rPr>
+          <w:b/>
+          <w:bCs/>
+          <w:sz w:val="24"/>
+          <w:szCs w:val="24"/>
+          <w:lang w:val="pt-BR"/>
+        </w:rPr>
+        <w:t>′</w:t>
+      </w:r>
+      <w:r>
+        <w:rPr>
+          <w:b/>
+          <w:bCs/>
+          <w:sz w:val="24"/>
+          <w:szCs w:val="24"/>
+        </w:rPr>
+        <w:t xml:space="preserve"> → </w:t>
+      </w:r>
+      <w:proofErr w:type="spellStart"/>
+      <w:r>
+        <w:rPr>
+          <w:b/>
+          <w:bCs/>
+          <w:sz w:val="24"/>
+          <w:szCs w:val="24"/>
+        </w:rPr>
+        <w:t>ArthimiticOperator</w:t>
+      </w:r>
+      <w:proofErr w:type="spellEnd"/>
+      <w:r>
+        <w:rPr>
+          <w:b/>
+          <w:bCs/>
+          <w:sz w:val="24"/>
+          <w:szCs w:val="24"/>
+        </w:rPr>
+        <w:t xml:space="preserve"> </w:t>
+      </w:r>
       <w:proofErr w:type="spellStart"/>
       <w:r>
         <w:rPr>
@@ -4318,52 +4449,45 @@
           <w:sz w:val="24"/>
           <w:szCs w:val="24"/>
         </w:rPr>
-        <w:t xml:space="preserve"> </w:t>
-      </w:r>
-      <w:r>
-        <w:rPr>
-          <w:b/>
-          <w:bCs/>
-          <w:sz w:val="24"/>
-          <w:szCs w:val="24"/>
-        </w:rPr>
-        <w:t xml:space="preserve">→ </w:t>
-      </w:r>
-      <w:r>
-        <w:rPr>
-          <w:b/>
-          <w:bCs/>
-          <w:sz w:val="24"/>
-          <w:szCs w:val="24"/>
-        </w:rPr>
-        <w:t>Term |</w:t>
-      </w:r>
-      <w:r>
-        <w:rPr>
-          <w:b/>
-          <w:bCs/>
-          <w:sz w:val="24"/>
-          <w:szCs w:val="24"/>
-        </w:rPr>
-        <w:t xml:space="preserve"> </w:t>
-      </w:r>
-      <w:proofErr w:type="spellStart"/>
-      <w:r>
-        <w:rPr>
-          <w:b/>
-          <w:bCs/>
-          <w:sz w:val="24"/>
-          <w:szCs w:val="24"/>
-        </w:rPr>
-        <w:t>HelperEquation</w:t>
-      </w:r>
-      <w:proofErr w:type="spellEnd"/>
+        <w:t xml:space="preserve"> Equation</w:t>
+      </w:r>
+      <w:r>
+        <w:rPr>
+          <w:b/>
+          <w:bCs/>
+          <w:sz w:val="24"/>
+          <w:szCs w:val="24"/>
+          <w:lang w:val="pt-BR"/>
+        </w:rPr>
+        <w:t>′</w:t>
+      </w:r>
+      <w:r>
+        <w:rPr>
+          <w:b/>
+          <w:bCs/>
+          <w:sz w:val="24"/>
+          <w:szCs w:val="24"/>
+          <w:lang w:val="pt-BR"/>
+        </w:rPr>
+        <w:t xml:space="preserve"> | </w:t>
+      </w:r>
+      <w:r>
+        <w:rPr>
+          <w:b/>
+          <w:bCs/>
+          <w:sz w:val="24"/>
+          <w:szCs w:val="24"/>
+          <w:lang w:val="el-GR"/>
+        </w:rPr>
+        <w:t>ε</w:t>
+      </w:r>
     </w:p>
     <w:p>
       <w:pPr>
         <w:rPr>
           <w:b/>
           <w:bCs/>
+          <w:color w:val="FF0000"/>
           <w:sz w:val="24"/>
           <w:szCs w:val="24"/>
         </w:rPr>
@@ -4384,7 +4508,7 @@
           <w:sz w:val="24"/>
           <w:szCs w:val="24"/>
         </w:rPr>
-        <w:t>8</w:t>
+        <w:t>7</w:t>
       </w:r>
       <w:r>
         <w:rPr>
@@ -4403,112 +4527,62 @@
           <w:sz w:val="24"/>
           <w:szCs w:val="24"/>
         </w:rPr>
+        <w:t>HelperTerm</w:t>
+      </w:r>
+      <w:proofErr w:type="spellEnd"/>
+      <w:r>
+        <w:rPr>
+          <w:b/>
+          <w:bCs/>
+          <w:sz w:val="24"/>
+          <w:szCs w:val="24"/>
+        </w:rPr>
+        <w:t xml:space="preserve"> </w:t>
+      </w:r>
+      <w:r>
+        <w:rPr>
+          <w:b/>
+          <w:bCs/>
+          <w:sz w:val="24"/>
+          <w:szCs w:val="24"/>
+        </w:rPr>
+        <w:t xml:space="preserve">→ </w:t>
+      </w:r>
+      <w:r>
+        <w:rPr>
+          <w:b/>
+          <w:bCs/>
+          <w:sz w:val="24"/>
+          <w:szCs w:val="24"/>
+        </w:rPr>
+        <w:t>Term |</w:t>
+      </w:r>
+      <w:r>
+        <w:rPr>
+          <w:b/>
+          <w:bCs/>
+          <w:sz w:val="24"/>
+          <w:szCs w:val="24"/>
+        </w:rPr>
+        <w:t xml:space="preserve"> </w:t>
+      </w:r>
+      <w:proofErr w:type="spellStart"/>
+      <w:r>
+        <w:rPr>
+          <w:b/>
+          <w:bCs/>
+          <w:sz w:val="24"/>
+          <w:szCs w:val="24"/>
+        </w:rPr>
         <w:t>HelperEquation</w:t>
       </w:r>
       <w:proofErr w:type="spellEnd"/>
-      <w:r>
-        <w:rPr>
-          <w:b/>
-          <w:bCs/>
-          <w:sz w:val="24"/>
-          <w:szCs w:val="24"/>
-        </w:rPr>
-        <w:t xml:space="preserve"> → </w:t>
-      </w:r>
-      <w:r>
-        <w:rPr>
-          <w:b/>
-          <w:bCs/>
-          <w:sz w:val="24"/>
-          <w:szCs w:val="24"/>
-        </w:rPr>
-        <w:t>“</w:t>
-      </w:r>
-      <w:proofErr w:type="gramStart"/>
-      <w:r>
-        <w:rPr>
-          <w:b/>
-          <w:bCs/>
-          <w:color w:val="FF0000"/>
-          <w:sz w:val="24"/>
-          <w:szCs w:val="24"/>
-        </w:rPr>
-        <w:t>(</w:t>
-      </w:r>
-      <w:r>
-        <w:rPr>
-          <w:b/>
-          <w:bCs/>
-          <w:sz w:val="24"/>
-          <w:szCs w:val="24"/>
-        </w:rPr>
-        <w:t xml:space="preserve">“ </w:t>
-      </w:r>
-      <w:proofErr w:type="spellStart"/>
-      <w:r>
-        <w:rPr>
-          <w:b/>
-          <w:bCs/>
-          <w:sz w:val="24"/>
-          <w:szCs w:val="24"/>
-        </w:rPr>
-        <w:t>Many</w:t>
-      </w:r>
-      <w:r>
-        <w:rPr>
-          <w:b/>
-          <w:bCs/>
-          <w:sz w:val="24"/>
-          <w:szCs w:val="24"/>
-        </w:rPr>
-        <w:t>Term</w:t>
-      </w:r>
-      <w:r>
-        <w:rPr>
-          <w:b/>
-          <w:bCs/>
-          <w:sz w:val="24"/>
-          <w:szCs w:val="24"/>
-        </w:rPr>
-        <w:t>s</w:t>
-      </w:r>
-      <w:proofErr w:type="spellEnd"/>
-      <w:proofErr w:type="gramEnd"/>
-      <w:r>
-        <w:rPr>
-          <w:b/>
-          <w:bCs/>
-          <w:sz w:val="24"/>
-          <w:szCs w:val="24"/>
-        </w:rPr>
-        <w:t>“</w:t>
-      </w:r>
-      <w:r>
-        <w:rPr>
-          <w:b/>
-          <w:bCs/>
-          <w:color w:val="FF0000"/>
-          <w:sz w:val="24"/>
-          <w:szCs w:val="24"/>
-        </w:rPr>
-        <w:t>)</w:t>
-      </w:r>
-      <w:r>
-        <w:rPr>
-          <w:b/>
-          <w:bCs/>
-          <w:sz w:val="24"/>
-          <w:szCs w:val="24"/>
-        </w:rPr>
-        <w:t>“</w:t>
-      </w:r>
     </w:p>
     <w:p>
       <w:pPr>
         <w:rPr>
           <w:b/>
           <w:bCs/>
-          <w:color w:val="A6A6A6" w:themeColor="background1" w:themeShade="A6"/>
           <w:sz w:val="24"/>
           <w:szCs w:val="24"/>
         </w:rPr>
@@ -4517,7 +4591,6 @@
         <w:rPr>
           <w:b/>
           <w:bCs/>
-          <w:color w:val="A6A6A6" w:themeColor="background1" w:themeShade="A6"/>
           <w:sz w:val="24"/>
           <w:szCs w:val="24"/>
         </w:rPr>
@@ -4527,17 +4600,15 @@
         <w:rPr>
           <w:b/>
           <w:bCs/>
-          <w:color w:val="A6A6A6" w:themeColor="background1" w:themeShade="A6"/>
-          <w:sz w:val="24"/>
-          <w:szCs w:val="24"/>
-        </w:rPr>
-        <w:t>9</w:t>
-      </w:r>
-      <w:r>
-        <w:rPr>
-          <w:b/>
-          <w:bCs/>
-          <w:color w:val="A6A6A6" w:themeColor="background1" w:themeShade="A6"/>
+          <w:sz w:val="24"/>
+          <w:szCs w:val="24"/>
+        </w:rPr>
+        <w:t>8</w:t>
+      </w:r>
+      <w:r>
+        <w:rPr>
+          <w:b/>
+          <w:bCs/>
           <w:sz w:val="24"/>
           <w:szCs w:val="24"/>
         </w:rPr>
@@ -4548,66 +4619,105 @@
         <w:rPr>
           <w:b/>
           <w:bCs/>
-          <w:color w:val="A6A6A6" w:themeColor="background1" w:themeShade="A6"/>
-          <w:sz w:val="24"/>
-          <w:szCs w:val="24"/>
-        </w:rPr>
-        <w:t>ManyTerms</w:t>
-      </w:r>
-      <w:proofErr w:type="spellEnd"/>
-      <w:r>
-        <w:rPr>
-          <w:b/>
-          <w:bCs/>
-          <w:color w:val="A6A6A6" w:themeColor="background1" w:themeShade="A6"/>
+          <w:sz w:val="24"/>
+          <w:szCs w:val="24"/>
+        </w:rPr>
+        <w:t>HelperEquation</w:t>
+      </w:r>
+      <w:proofErr w:type="spellEnd"/>
+      <w:r>
+        <w:rPr>
+          <w:b/>
+          <w:bCs/>
           <w:sz w:val="24"/>
           <w:szCs w:val="24"/>
         </w:rPr>
         <w:t xml:space="preserve"> → </w:t>
       </w:r>
-      <w:proofErr w:type="spellStart"/>
-      <w:r>
-        <w:rPr>
-          <w:b/>
-          <w:bCs/>
-          <w:color w:val="A6A6A6" w:themeColor="background1" w:themeShade="A6"/>
-          <w:sz w:val="24"/>
-          <w:szCs w:val="24"/>
-        </w:rPr>
-        <w:t>ManyTerms</w:t>
-      </w:r>
-      <w:proofErr w:type="spellEnd"/>
-      <w:r>
-        <w:rPr>
-          <w:b/>
-          <w:bCs/>
-          <w:color w:val="A6A6A6" w:themeColor="background1" w:themeShade="A6"/>
-          <w:sz w:val="24"/>
-          <w:szCs w:val="24"/>
-        </w:rPr>
-        <w:t xml:space="preserve"> </w:t>
-      </w:r>
-      <w:proofErr w:type="spellStart"/>
-      <w:r>
-        <w:rPr>
-          <w:b/>
-          <w:bCs/>
-          <w:color w:val="A6A6A6" w:themeColor="background1" w:themeShade="A6"/>
-          <w:sz w:val="24"/>
-          <w:szCs w:val="24"/>
-        </w:rPr>
-        <w:t>ArthimiticOperator</w:t>
-      </w:r>
-      <w:proofErr w:type="spellEnd"/>
-      <w:r>
-        <w:rPr>
-          <w:b/>
-          <w:bCs/>
-          <w:color w:val="A6A6A6" w:themeColor="background1" w:themeShade="A6"/>
-          <w:sz w:val="24"/>
-          <w:szCs w:val="24"/>
-        </w:rPr>
-        <w:t xml:space="preserve"> Term| Term</w:t>
+      <w:r>
+        <w:rPr>
+          <w:b/>
+          <w:bCs/>
+          <w:sz w:val="24"/>
+          <w:szCs w:val="24"/>
+        </w:rPr>
+        <w:t>“</w:t>
+      </w:r>
+      <w:r>
+        <w:rPr>
+          <w:b/>
+          <w:bCs/>
+          <w:color w:val="FF0000"/>
+          <w:sz w:val="24"/>
+          <w:szCs w:val="24"/>
+        </w:rPr>
+        <w:t>(</w:t>
+      </w:r>
+      <w:r>
+        <w:rPr>
+          <w:b/>
+          <w:bCs/>
+          <w:sz w:val="24"/>
+          <w:szCs w:val="24"/>
+        </w:rPr>
+        <w:t xml:space="preserve">“ </w:t>
+      </w:r>
+      <w:proofErr w:type="spellStart"/>
+      <w:r>
+        <w:rPr>
+          <w:b/>
+          <w:bCs/>
+          <w:sz w:val="24"/>
+          <w:szCs w:val="24"/>
+        </w:rPr>
+        <w:t>Many</w:t>
+      </w:r>
+      <w:r>
+        <w:rPr>
+          <w:b/>
+          <w:bCs/>
+          <w:sz w:val="24"/>
+          <w:szCs w:val="24"/>
+        </w:rPr>
+        <w:t>Term</w:t>
+      </w:r>
+      <w:r>
+        <w:rPr>
+          <w:b/>
+          <w:bCs/>
+          <w:sz w:val="24"/>
+          <w:szCs w:val="24"/>
+        </w:rPr>
+        <w:t>s</w:t>
+      </w:r>
+      <w:proofErr w:type="spellEnd"/>
+      <w:r>
+        <w:rPr>
+          <w:b/>
+          <w:bCs/>
+          <w:sz w:val="24"/>
+          <w:szCs w:val="24"/>
+        </w:rPr>
+        <w:t>“</w:t>
+      </w:r>
+      <w:r>
+        <w:rPr>
+          <w:b/>
+          <w:bCs/>
+          <w:color w:val="FF0000"/>
+          <w:sz w:val="24"/>
+          <w:szCs w:val="24"/>
+        </w:rPr>
+        <w:t>)</w:t>
+      </w:r>
+      <w:r>
+        <w:rPr>
+          <w:b/>
+          <w:bCs/>
+          <w:sz w:val="24"/>
+          <w:szCs w:val="24"/>
+        </w:rPr>
+        <w:t>“</w:t>
       </w:r>
     </w:p>
     <w:p>
@@ -4615,7 +4725,7 @@
         <w:rPr>
           <w:b/>
           <w:bCs/>
-          <w:color w:val="FF0000"/>
+          <w:color w:val="A6A6A6" w:themeColor="background1" w:themeShade="A6"/>
           <w:sz w:val="24"/>
           <w:szCs w:val="24"/>
         </w:rPr>
@@ -4624,6 +4734,7 @@
         <w:rPr>
           <w:b/>
           <w:bCs/>
+          <w:color w:val="A6A6A6" w:themeColor="background1" w:themeShade="A6"/>
           <w:sz w:val="24"/>
           <w:szCs w:val="24"/>
         </w:rPr>
@@ -4633,6 +4744,7 @@
         <w:rPr>
           <w:b/>
           <w:bCs/>
+          <w:color w:val="A6A6A6" w:themeColor="background1" w:themeShade="A6"/>
           <w:sz w:val="24"/>
           <w:szCs w:val="24"/>
         </w:rPr>
@@ -4642,15 +4754,7 @@
         <w:rPr>
           <w:b/>
           <w:bCs/>
-          <w:sz w:val="24"/>
-          <w:szCs w:val="24"/>
-        </w:rPr>
-        <w:t>.1</w:t>
-      </w:r>
-      <w:r>
-        <w:rPr>
-          <w:b/>
-          <w:bCs/>
+          <w:color w:val="A6A6A6" w:themeColor="background1" w:themeShade="A6"/>
           <w:sz w:val="24"/>
           <w:szCs w:val="24"/>
         </w:rPr>
@@ -4661,93 +4765,76 @@
         <w:rPr>
           <w:b/>
           <w:bCs/>
-          <w:sz w:val="24"/>
-          <w:szCs w:val="24"/>
-        </w:rPr>
-        <w:t>Many</w:t>
-      </w:r>
-      <w:r>
-        <w:rPr>
-          <w:b/>
-          <w:bCs/>
-          <w:sz w:val="24"/>
-          <w:szCs w:val="24"/>
-        </w:rPr>
-        <w:t>Term</w:t>
-      </w:r>
-      <w:r>
-        <w:rPr>
-          <w:b/>
-          <w:bCs/>
-          <w:sz w:val="24"/>
-          <w:szCs w:val="24"/>
-        </w:rPr>
-        <w:t>s</w:t>
-      </w:r>
-      <w:proofErr w:type="spellEnd"/>
-      <w:r>
-        <w:rPr>
-          <w:b/>
-          <w:bCs/>
+          <w:color w:val="A6A6A6" w:themeColor="background1" w:themeShade="A6"/>
+          <w:sz w:val="24"/>
+          <w:szCs w:val="24"/>
+        </w:rPr>
+        <w:t>ManyTerms</w:t>
+      </w:r>
+      <w:proofErr w:type="spellEnd"/>
+      <w:r>
+        <w:rPr>
+          <w:b/>
+          <w:bCs/>
+          <w:color w:val="A6A6A6" w:themeColor="background1" w:themeShade="A6"/>
           <w:sz w:val="24"/>
           <w:szCs w:val="24"/>
         </w:rPr>
         <w:t xml:space="preserve"> → </w:t>
       </w:r>
-      <w:r>
-        <w:rPr>
-          <w:b/>
-          <w:bCs/>
-          <w:sz w:val="24"/>
-          <w:szCs w:val="24"/>
-        </w:rPr>
-        <w:t xml:space="preserve">Term </w:t>
-      </w:r>
-      <w:proofErr w:type="spellStart"/>
-      <w:r>
-        <w:rPr>
-          <w:b/>
-          <w:bCs/>
-          <w:sz w:val="24"/>
-          <w:szCs w:val="24"/>
-        </w:rPr>
-        <w:t>Many</w:t>
-      </w:r>
-      <w:r>
-        <w:rPr>
-          <w:b/>
-          <w:bCs/>
-          <w:sz w:val="24"/>
-          <w:szCs w:val="24"/>
-        </w:rPr>
-        <w:t>Term</w:t>
-      </w:r>
-      <w:r>
-        <w:rPr>
-          <w:b/>
-          <w:bCs/>
-          <w:sz w:val="24"/>
-          <w:szCs w:val="24"/>
-        </w:rPr>
-        <w:t>s</w:t>
-      </w:r>
-      <w:proofErr w:type="spellEnd"/>
-      <w:r>
-        <w:rPr>
-          <w:b/>
-          <w:bCs/>
-          <w:sz w:val="24"/>
-          <w:szCs w:val="24"/>
-          <w:lang w:val="pt-BR"/>
-        </w:rPr>
-        <w:t>′</w:t>
+      <w:proofErr w:type="spellStart"/>
+      <w:r>
+        <w:rPr>
+          <w:b/>
+          <w:bCs/>
+          <w:color w:val="A6A6A6" w:themeColor="background1" w:themeShade="A6"/>
+          <w:sz w:val="24"/>
+          <w:szCs w:val="24"/>
+        </w:rPr>
+        <w:t>ManyTerms</w:t>
+      </w:r>
+      <w:proofErr w:type="spellEnd"/>
+      <w:r>
+        <w:rPr>
+          <w:b/>
+          <w:bCs/>
+          <w:color w:val="A6A6A6" w:themeColor="background1" w:themeShade="A6"/>
+          <w:sz w:val="24"/>
+          <w:szCs w:val="24"/>
+        </w:rPr>
+        <w:t xml:space="preserve"> </w:t>
+      </w:r>
+      <w:proofErr w:type="spellStart"/>
+      <w:r>
+        <w:rPr>
+          <w:b/>
+          <w:bCs/>
+          <w:color w:val="A6A6A6" w:themeColor="background1" w:themeShade="A6"/>
+          <w:sz w:val="24"/>
+          <w:szCs w:val="24"/>
+        </w:rPr>
+        <w:t>ArthimiticOperator</w:t>
+      </w:r>
+      <w:proofErr w:type="spellEnd"/>
+      <w:r>
+        <w:rPr>
+          <w:b/>
+          <w:bCs/>
+          <w:color w:val="A6A6A6" w:themeColor="background1" w:themeShade="A6"/>
+          <w:sz w:val="24"/>
+          <w:szCs w:val="24"/>
+        </w:rPr>
+        <w:t xml:space="preserve"> Term| Term</w:t>
       </w:r>
     </w:p>
     <w:p>
       <w:pPr>
         <w:rPr>
-          <w:sz w:val="32"/>
-          <w:szCs w:val="32"/>
+          <w:b/>
+          <w:bCs/>
+          <w:color w:val="FF0000"/>
+          <w:sz w:val="24"/>
+          <w:szCs w:val="24"/>
         </w:rPr>
       </w:pPr>
       <w:r>
@@ -4775,7 +4862,7 @@
           <w:sz w:val="24"/>
           <w:szCs w:val="24"/>
         </w:rPr>
-        <w:t>.2</w:t>
+        <w:t>.1</w:t>
       </w:r>
       <w:r>
         <w:rPr>
@@ -4821,116 +4908,63 @@
           <w:bCs/>
           <w:sz w:val="24"/>
           <w:szCs w:val="24"/>
+        </w:rPr>
+        <w:t xml:space="preserve"> → </w:t>
+      </w:r>
+      <w:r>
+        <w:rPr>
+          <w:b/>
+          <w:bCs/>
+          <w:sz w:val="24"/>
+          <w:szCs w:val="24"/>
+        </w:rPr>
+        <w:t xml:space="preserve">Term </w:t>
+      </w:r>
+      <w:proofErr w:type="spellStart"/>
+      <w:r>
+        <w:rPr>
+          <w:b/>
+          <w:bCs/>
+          <w:sz w:val="24"/>
+          <w:szCs w:val="24"/>
+        </w:rPr>
+        <w:t>Many</w:t>
+      </w:r>
+      <w:r>
+        <w:rPr>
+          <w:b/>
+          <w:bCs/>
+          <w:sz w:val="24"/>
+          <w:szCs w:val="24"/>
+        </w:rPr>
+        <w:t>Term</w:t>
+      </w:r>
+      <w:r>
+        <w:rPr>
+          <w:b/>
+          <w:bCs/>
+          <w:sz w:val="24"/>
+          <w:szCs w:val="24"/>
+        </w:rPr>
+        <w:t>s</w:t>
+      </w:r>
+      <w:proofErr w:type="spellEnd"/>
+      <w:r>
+        <w:rPr>
+          <w:b/>
+          <w:bCs/>
+          <w:sz w:val="24"/>
+          <w:szCs w:val="24"/>
           <w:lang w:val="pt-BR"/>
         </w:rPr>
         <w:t>′</w:t>
-      </w:r>
-      <w:r>
-        <w:rPr>
-          <w:b/>
-          <w:bCs/>
-          <w:sz w:val="24"/>
-          <w:szCs w:val="24"/>
-        </w:rPr>
-        <w:t xml:space="preserve"> → </w:t>
-      </w:r>
-      <w:proofErr w:type="spellStart"/>
-      <w:r>
-        <w:rPr>
-          <w:b/>
-          <w:bCs/>
-          <w:sz w:val="24"/>
-          <w:szCs w:val="24"/>
-        </w:rPr>
-        <w:t>ArthimiticOperator</w:t>
-      </w:r>
-      <w:proofErr w:type="spellEnd"/>
-      <w:r>
-        <w:rPr>
-          <w:b/>
-          <w:bCs/>
-          <w:sz w:val="24"/>
-          <w:szCs w:val="24"/>
-        </w:rPr>
-        <w:t xml:space="preserve"> </w:t>
-      </w:r>
-      <w:r>
-        <w:rPr>
-          <w:b/>
-          <w:bCs/>
-          <w:sz w:val="24"/>
-          <w:szCs w:val="24"/>
-        </w:rPr>
-        <w:t xml:space="preserve">Term </w:t>
-      </w:r>
-      <w:proofErr w:type="spellStart"/>
-      <w:r>
-        <w:rPr>
-          <w:b/>
-          <w:bCs/>
-          <w:sz w:val="24"/>
-          <w:szCs w:val="24"/>
-        </w:rPr>
-        <w:t>Many</w:t>
-      </w:r>
-      <w:r>
-        <w:rPr>
-          <w:b/>
-          <w:bCs/>
-          <w:sz w:val="24"/>
-          <w:szCs w:val="24"/>
-        </w:rPr>
-        <w:t>Term</w:t>
-      </w:r>
-      <w:r>
-        <w:rPr>
-          <w:b/>
-          <w:bCs/>
-          <w:sz w:val="24"/>
-          <w:szCs w:val="24"/>
-        </w:rPr>
-        <w:t>s</w:t>
-      </w:r>
-      <w:proofErr w:type="spellEnd"/>
-      <w:r>
-        <w:rPr>
-          <w:b/>
-          <w:bCs/>
-          <w:sz w:val="24"/>
-          <w:szCs w:val="24"/>
-          <w:lang w:val="pt-BR"/>
-        </w:rPr>
-        <w:t>′</w:t>
-      </w:r>
-      <w:r>
-        <w:rPr>
-          <w:b/>
-          <w:bCs/>
-          <w:sz w:val="24"/>
-          <w:szCs w:val="24"/>
-          <w:lang w:val="pt-BR"/>
-        </w:rPr>
-        <w:t xml:space="preserve"> | </w:t>
-      </w:r>
-      <w:r>
-        <w:rPr>
-          <w:b/>
-          <w:bCs/>
-          <w:sz w:val="24"/>
-          <w:szCs w:val="24"/>
-          <w:lang w:val="el-GR"/>
-        </w:rPr>
-        <w:t>ε</w:t>
       </w:r>
     </w:p>
     <w:p>
       <w:pPr>
         <w:rPr>
-          <w:b/>
-          <w:bCs/>
-          <w:color w:val="FF0000"/>
-          <w:sz w:val="24"/>
-          <w:szCs w:val="24"/>
+          <w:sz w:val="32"/>
+          <w:szCs w:val="32"/>
         </w:rPr>
       </w:pPr>
       <w:r>
@@ -4940,7 +4974,25 @@
           <w:sz w:val="24"/>
           <w:szCs w:val="24"/>
         </w:rPr>
-        <w:t>30</w:t>
+        <w:t>2</w:t>
+      </w:r>
+      <w:r>
+        <w:rPr>
+          <w:b/>
+          <w:bCs/>
+          <w:sz w:val="24"/>
+          <w:szCs w:val="24"/>
+        </w:rPr>
+        <w:t>9</w:t>
+      </w:r>
+      <w:r>
+        <w:rPr>
+          <w:b/>
+          <w:bCs/>
+          <w:sz w:val="24"/>
+          <w:szCs w:val="24"/>
+        </w:rPr>
+        <w:t>.2</w:t>
       </w:r>
       <w:r>
         <w:rPr>
@@ -4959,6 +5011,54 @@
           <w:sz w:val="24"/>
           <w:szCs w:val="24"/>
         </w:rPr>
+        <w:t>Many</w:t>
+      </w:r>
+      <w:r>
+        <w:rPr>
+          <w:b/>
+          <w:bCs/>
+          <w:sz w:val="24"/>
+          <w:szCs w:val="24"/>
+        </w:rPr>
+        <w:t>Term</w:t>
+      </w:r>
+      <w:r>
+        <w:rPr>
+          <w:b/>
+          <w:bCs/>
+          <w:sz w:val="24"/>
+          <w:szCs w:val="24"/>
+        </w:rPr>
+        <w:t>s</w:t>
+      </w:r>
+      <w:proofErr w:type="spellEnd"/>
+      <w:r>
+        <w:rPr>
+          <w:b/>
+          <w:bCs/>
+          <w:sz w:val="24"/>
+          <w:szCs w:val="24"/>
+          <w:lang w:val="pt-BR"/>
+        </w:rPr>
+        <w:t>′</w:t>
+      </w:r>
+      <w:r>
+        <w:rPr>
+          <w:b/>
+          <w:bCs/>
+          <w:sz w:val="24"/>
+          <w:szCs w:val="24"/>
+        </w:rPr>
+        <w:t xml:space="preserve"> → </w:t>
+      </w:r>
+      <w:proofErr w:type="spellStart"/>
+      <w:r>
+        <w:rPr>
+          <w:b/>
+          <w:bCs/>
+          <w:sz w:val="24"/>
+          <w:szCs w:val="24"/>
+        </w:rPr>
         <w:t>ArthimiticOperator</w:t>
       </w:r>
       <w:proofErr w:type="spellEnd"/>
@@ -4969,24 +5069,63 @@
           <w:sz w:val="24"/>
           <w:szCs w:val="24"/>
         </w:rPr>
-        <w:t xml:space="preserve"> →</w:t>
-      </w:r>
-      <w:r>
-        <w:rPr>
-          <w:b/>
-          <w:bCs/>
-          <w:color w:val="FF0000"/>
-          <w:sz w:val="24"/>
-          <w:szCs w:val="24"/>
-        </w:rPr>
-        <w:t xml:space="preserve"> +</w:t>
-      </w:r>
-      <w:r>
-        <w:rPr>
-          <w:b/>
-          <w:bCs/>
-          <w:sz w:val="24"/>
-          <w:szCs w:val="24"/>
+        <w:t xml:space="preserve"> </w:t>
+      </w:r>
+      <w:r>
+        <w:rPr>
+          <w:b/>
+          <w:bCs/>
+          <w:sz w:val="24"/>
+          <w:szCs w:val="24"/>
+        </w:rPr>
+        <w:t xml:space="preserve">Term </w:t>
+      </w:r>
+      <w:proofErr w:type="spellStart"/>
+      <w:r>
+        <w:rPr>
+          <w:b/>
+          <w:bCs/>
+          <w:sz w:val="24"/>
+          <w:szCs w:val="24"/>
+        </w:rPr>
+        <w:t>Many</w:t>
+      </w:r>
+      <w:r>
+        <w:rPr>
+          <w:b/>
+          <w:bCs/>
+          <w:sz w:val="24"/>
+          <w:szCs w:val="24"/>
+        </w:rPr>
+        <w:t>Term</w:t>
+      </w:r>
+      <w:r>
+        <w:rPr>
+          <w:b/>
+          <w:bCs/>
+          <w:sz w:val="24"/>
+          <w:szCs w:val="24"/>
+        </w:rPr>
+        <w:t>s</w:t>
+      </w:r>
+      <w:proofErr w:type="spellEnd"/>
+      <w:r>
+        <w:rPr>
+          <w:b/>
+          <w:bCs/>
+          <w:sz w:val="24"/>
+          <w:szCs w:val="24"/>
+          <w:lang w:val="pt-BR"/>
+        </w:rPr>
+        <w:t>′</w:t>
+      </w:r>
+      <w:r>
+        <w:rPr>
+          <w:b/>
+          <w:bCs/>
+          <w:sz w:val="24"/>
+          <w:szCs w:val="24"/>
+          <w:lang w:val="pt-BR"/>
         </w:rPr>
         <w:t xml:space="preserve"> | </w:t>
       </w:r>
@@ -4994,59 +5133,11 @@
         <w:rPr>
           <w:b/>
           <w:bCs/>
-          <w:color w:val="FF0000"/>
-          <w:sz w:val="24"/>
-          <w:szCs w:val="24"/>
-        </w:rPr>
-        <w:t>-</w:t>
-      </w:r>
-      <w:r>
-        <w:rPr>
-          <w:b/>
-          <w:bCs/>
-          <w:sz w:val="24"/>
-          <w:szCs w:val="24"/>
-        </w:rPr>
-        <w:t xml:space="preserve"> | </w:t>
-      </w:r>
-      <w:r>
-        <w:rPr>
-          <w:b/>
-          <w:bCs/>
-          <w:color w:val="FF0000"/>
-          <w:sz w:val="24"/>
-          <w:szCs w:val="24"/>
-        </w:rPr>
-        <w:t>*</w:t>
-      </w:r>
-      <w:r>
-        <w:rPr>
-          <w:b/>
-          <w:bCs/>
-          <w:color w:val="FF0000"/>
-          <w:sz w:val="24"/>
-          <w:szCs w:val="24"/>
-        </w:rPr>
-        <w:t xml:space="preserve"> </w:t>
-      </w:r>
-      <w:r>
-        <w:rPr>
-          <w:b/>
-          <w:bCs/>
-          <w:sz w:val="24"/>
-          <w:szCs w:val="24"/>
-        </w:rPr>
-        <w:t xml:space="preserve">| </w:t>
-      </w:r>
-      <w:r>
-        <w:rPr>
-          <w:b/>
-          <w:bCs/>
-          <w:color w:val="FF0000"/>
-          <w:sz w:val="24"/>
-          <w:szCs w:val="24"/>
-        </w:rPr>
-        <w:t>/</w:t>
+          <w:sz w:val="24"/>
+          <w:szCs w:val="24"/>
+          <w:lang w:val="el-GR"/>
+        </w:rPr>
+        <w:t>ε</w:t>
       </w:r>
     </w:p>
     <w:p>
@@ -5054,6 +5145,7 @@
         <w:rPr>
           <w:b/>
           <w:bCs/>
+          <w:color w:val="FF0000"/>
           <w:sz w:val="24"/>
           <w:szCs w:val="24"/>
         </w:rPr>
@@ -5065,16 +5157,7 @@
           <w:sz w:val="24"/>
           <w:szCs w:val="24"/>
         </w:rPr>
-        <w:t>3</w:t>
-      </w:r>
-      <w:r>
-        <w:rPr>
-          <w:b/>
-          <w:bCs/>
-          <w:sz w:val="24"/>
-          <w:szCs w:val="24"/>
-        </w:rPr>
-        <w:t>1</w:t>
+        <w:t>30</w:t>
       </w:r>
       <w:r>
         <w:rPr>
@@ -5093,55 +5176,94 @@
           <w:sz w:val="24"/>
           <w:szCs w:val="24"/>
         </w:rPr>
-        <w:t>ReadStatement</w:t>
-      </w:r>
-      <w:proofErr w:type="spellEnd"/>
-      <w:r>
-        <w:rPr>
-          <w:b/>
-          <w:bCs/>
-          <w:sz w:val="24"/>
-          <w:szCs w:val="24"/>
-        </w:rPr>
-        <w:t xml:space="preserve"> → </w:t>
-      </w:r>
-      <w:r>
-        <w:rPr>
-          <w:b/>
-          <w:bCs/>
-          <w:color w:val="FF0000"/>
-          <w:sz w:val="24"/>
-          <w:szCs w:val="24"/>
-        </w:rPr>
-        <w:t xml:space="preserve">read identifier </w:t>
-      </w:r>
-      <w:r>
-        <w:rPr>
-          <w:b/>
-          <w:bCs/>
-          <w:sz w:val="24"/>
-          <w:szCs w:val="24"/>
-        </w:rPr>
-        <w:t>“</w:t>
-      </w:r>
-      <w:r>
-        <w:rPr>
-          <w:b/>
-          <w:bCs/>
-          <w:color w:val="FF0000"/>
-          <w:sz w:val="24"/>
-          <w:szCs w:val="24"/>
-        </w:rPr>
-        <w:t>;</w:t>
-      </w:r>
-      <w:r>
-        <w:rPr>
-          <w:b/>
-          <w:bCs/>
-          <w:sz w:val="24"/>
-          <w:szCs w:val="24"/>
-        </w:rPr>
-        <w:t>”</w:t>
+        <w:t>ArthimiticOperator</w:t>
+      </w:r>
+      <w:proofErr w:type="spellEnd"/>
+      <w:r>
+        <w:rPr>
+          <w:b/>
+          <w:bCs/>
+          <w:sz w:val="24"/>
+          <w:szCs w:val="24"/>
+        </w:rPr>
+        <w:t xml:space="preserve"> →</w:t>
+      </w:r>
+      <w:r>
+        <w:rPr>
+          <w:b/>
+          <w:bCs/>
+          <w:color w:val="FF0000"/>
+          <w:sz w:val="24"/>
+          <w:szCs w:val="24"/>
+        </w:rPr>
+        <w:t xml:space="preserve"> +</w:t>
+      </w:r>
+      <w:r>
+        <w:rPr>
+          <w:b/>
+          <w:bCs/>
+          <w:sz w:val="24"/>
+          <w:szCs w:val="24"/>
+        </w:rPr>
+        <w:t xml:space="preserve"> | </w:t>
+      </w:r>
+      <w:r>
+        <w:rPr>
+          <w:b/>
+          <w:bCs/>
+          <w:color w:val="FF0000"/>
+          <w:sz w:val="24"/>
+          <w:szCs w:val="24"/>
+        </w:rPr>
+        <w:t>-</w:t>
+      </w:r>
+      <w:r>
+        <w:rPr>
+          <w:b/>
+          <w:bCs/>
+          <w:sz w:val="24"/>
+          <w:szCs w:val="24"/>
+        </w:rPr>
+        <w:t xml:space="preserve"> | </w:t>
+      </w:r>
+      <w:r>
+        <w:rPr>
+          <w:b/>
+          <w:bCs/>
+          <w:color w:val="FF0000"/>
+          <w:sz w:val="24"/>
+          <w:szCs w:val="24"/>
+        </w:rPr>
+        <w:t>*</w:t>
+      </w:r>
+      <w:r>
+        <w:rPr>
+          <w:b/>
+          <w:bCs/>
+          <w:color w:val="FF0000"/>
+          <w:sz w:val="24"/>
+          <w:szCs w:val="24"/>
+        </w:rPr>
+        <w:t xml:space="preserve"> </w:t>
+      </w:r>
+      <w:r>
+        <w:rPr>
+          <w:b/>
+          <w:bCs/>
+          <w:sz w:val="24"/>
+          <w:szCs w:val="24"/>
+        </w:rPr>
+        <w:t xml:space="preserve">| </w:t>
+      </w:r>
+      <w:r>
+        <w:rPr>
+          <w:b/>
+          <w:bCs/>
+          <w:color w:val="FF0000"/>
+          <w:sz w:val="24"/>
+          <w:szCs w:val="24"/>
+        </w:rPr>
+        <w:t>/</w:t>
       </w:r>
     </w:p>
     <w:p>
@@ -5169,7 +5291,7 @@
           <w:sz w:val="24"/>
           <w:szCs w:val="24"/>
         </w:rPr>
-        <w:t>2</w:t>
+        <w:t>1</w:t>
       </w:r>
       <w:r>
         <w:rPr>
@@ -5188,7 +5310,7 @@
           <w:sz w:val="24"/>
           <w:szCs w:val="24"/>
         </w:rPr>
-        <w:t>ReturnStatement</w:t>
+        <w:t>ReadStatement</w:t>
       </w:r>
       <w:proofErr w:type="spellEnd"/>
       <w:r>
@@ -5208,37 +5330,7 @@
           <w:sz w:val="24"/>
           <w:szCs w:val="24"/>
         </w:rPr>
-        <w:t>return</w:t>
-      </w:r>
-      <w:r>
-        <w:rPr>
-          <w:b/>
-          <w:bCs/>
-          <w:color w:val="FF0000"/>
-          <w:sz w:val="24"/>
-          <w:szCs w:val="24"/>
-        </w:rPr>
-        <w:t xml:space="preserve"> </w:t>
-      </w:r>
-      <w:r>
-        <w:rPr>
-          <w:b/>
-          <w:bCs/>
-          <w:color w:val="000000" w:themeColor="text1"/>
-          <w:sz w:val="24"/>
-          <w:szCs w:val="24"/>
-        </w:rPr>
-        <w:t>Expression</w:t>
-      </w:r>
-      <w:r>
-        <w:rPr>
-          <w:b/>
-          <w:bCs/>
-          <w:color w:val="000000" w:themeColor="text1"/>
-          <w:sz w:val="24"/>
-          <w:szCs w:val="24"/>
-        </w:rPr>
-        <w:t xml:space="preserve"> </w:t>
+        <w:t xml:space="preserve">read identifier </w:t>
       </w:r>
       <w:r>
         <w:rPr>
@@ -5274,7 +5366,6 @@
         <w:rPr>
           <w:b/>
           <w:bCs/>
-          <w:color w:val="000000" w:themeColor="text1"/>
           <w:sz w:val="24"/>
           <w:szCs w:val="24"/>
         </w:rPr>
@@ -5295,7 +5386,7 @@
           <w:sz w:val="24"/>
           <w:szCs w:val="24"/>
         </w:rPr>
-        <w:t>3</w:t>
+        <w:t>2</w:t>
       </w:r>
       <w:r>
         <w:rPr>
@@ -5314,71 +5405,33 @@
           <w:sz w:val="24"/>
           <w:szCs w:val="24"/>
         </w:rPr>
-        <w:t>AssignmentStatement</w:t>
-      </w:r>
-      <w:proofErr w:type="spellEnd"/>
-      <w:r>
-        <w:rPr>
-          <w:b/>
-          <w:bCs/>
-          <w:sz w:val="24"/>
-          <w:szCs w:val="24"/>
-        </w:rPr>
-        <w:t xml:space="preserve"> →</w:t>
-      </w:r>
-      <w:r>
-        <w:rPr>
-          <w:b/>
-          <w:bCs/>
-          <w:sz w:val="24"/>
-          <w:szCs w:val="24"/>
-        </w:rPr>
-        <w:t xml:space="preserve"> </w:t>
-      </w:r>
-      <w:r>
-        <w:rPr>
-          <w:b/>
-          <w:bCs/>
-          <w:color w:val="FF0000"/>
-          <w:sz w:val="24"/>
-          <w:szCs w:val="24"/>
-        </w:rPr>
-        <w:t xml:space="preserve">identifier </w:t>
-      </w:r>
-      <w:proofErr w:type="gramStart"/>
-      <w:r>
-        <w:rPr>
-          <w:b/>
-          <w:bCs/>
-          <w:sz w:val="24"/>
-          <w:szCs w:val="24"/>
-        </w:rPr>
-        <w:t>“</w:t>
-      </w:r>
-      <w:r>
-        <w:rPr>
-          <w:b/>
-          <w:bCs/>
-          <w:color w:val="FF0000"/>
-          <w:sz w:val="24"/>
-          <w:szCs w:val="24"/>
-        </w:rPr>
-        <w:t>:=</w:t>
-      </w:r>
-      <w:proofErr w:type="gramEnd"/>
-      <w:r>
-        <w:rPr>
-          <w:b/>
-          <w:bCs/>
-          <w:sz w:val="24"/>
-          <w:szCs w:val="24"/>
-        </w:rPr>
-        <w:t>”</w:t>
-      </w:r>
-      <w:r>
-        <w:rPr>
-          <w:b/>
-          <w:bCs/>
+        <w:t>ReturnStatement</w:t>
+      </w:r>
+      <w:proofErr w:type="spellEnd"/>
+      <w:r>
+        <w:rPr>
+          <w:b/>
+          <w:bCs/>
+          <w:sz w:val="24"/>
+          <w:szCs w:val="24"/>
+        </w:rPr>
+        <w:t xml:space="preserve"> → </w:t>
+      </w:r>
+      <w:r>
+        <w:rPr>
+          <w:b/>
+          <w:bCs/>
+          <w:color w:val="FF0000"/>
+          <w:sz w:val="24"/>
+          <w:szCs w:val="24"/>
+        </w:rPr>
+        <w:t>return</w:t>
+      </w:r>
+      <w:r>
+        <w:rPr>
+          <w:b/>
+          <w:bCs/>
+          <w:color w:val="FF0000"/>
           <w:sz w:val="24"/>
           <w:szCs w:val="24"/>
         </w:rPr>
@@ -5447,11 +5500,114 @@
         <w:rPr>
           <w:b/>
           <w:bCs/>
+          <w:sz w:val="24"/>
+          <w:szCs w:val="24"/>
+        </w:rPr>
+        <w:t>3</w:t>
+      </w:r>
+      <w:r>
+        <w:rPr>
+          <w:b/>
+          <w:bCs/>
+          <w:sz w:val="24"/>
+          <w:szCs w:val="24"/>
+        </w:rPr>
+        <w:t>3</w:t>
+      </w:r>
+      <w:r>
+        <w:rPr>
+          <w:b/>
+          <w:bCs/>
+          <w:sz w:val="24"/>
+          <w:szCs w:val="24"/>
+        </w:rPr>
+        <w:t xml:space="preserve">: </w:t>
+      </w:r>
+      <w:proofErr w:type="spellStart"/>
+      <w:r>
+        <w:rPr>
+          <w:b/>
+          <w:bCs/>
+          <w:sz w:val="24"/>
+          <w:szCs w:val="24"/>
+        </w:rPr>
+        <w:t>AssignmentStatement</w:t>
+      </w:r>
+      <w:proofErr w:type="spellEnd"/>
+      <w:r>
+        <w:rPr>
+          <w:b/>
+          <w:bCs/>
+          <w:sz w:val="24"/>
+          <w:szCs w:val="24"/>
+        </w:rPr>
+        <w:t xml:space="preserve"> →</w:t>
+      </w:r>
+      <w:r>
+        <w:rPr>
+          <w:b/>
+          <w:bCs/>
+          <w:sz w:val="24"/>
+          <w:szCs w:val="24"/>
+        </w:rPr>
+        <w:t xml:space="preserve"> </w:t>
+      </w:r>
+      <w:r>
+        <w:rPr>
+          <w:b/>
+          <w:bCs/>
+          <w:color w:val="FF0000"/>
+          <w:sz w:val="24"/>
+          <w:szCs w:val="24"/>
+        </w:rPr>
+        <w:t xml:space="preserve">identifier </w:t>
+      </w:r>
+      <w:r>
+        <w:rPr>
+          <w:b/>
+          <w:bCs/>
+          <w:sz w:val="24"/>
+          <w:szCs w:val="24"/>
+        </w:rPr>
+        <w:t>“</w:t>
+      </w:r>
+      <w:r>
+        <w:rPr>
+          <w:b/>
+          <w:bCs/>
+          <w:color w:val="FF0000"/>
+          <w:sz w:val="24"/>
+          <w:szCs w:val="24"/>
+        </w:rPr>
+        <w:t>:=</w:t>
+      </w:r>
+      <w:r>
+        <w:rPr>
+          <w:b/>
+          <w:bCs/>
+          <w:sz w:val="24"/>
+          <w:szCs w:val="24"/>
+        </w:rPr>
+        <w:t>”</w:t>
+      </w:r>
+      <w:r>
+        <w:rPr>
+          <w:b/>
+          <w:bCs/>
+          <w:sz w:val="24"/>
+          <w:szCs w:val="24"/>
+        </w:rPr>
+        <w:t xml:space="preserve"> </w:t>
+      </w:r>
+      <w:r>
+        <w:rPr>
+          <w:b/>
+          <w:bCs/>
           <w:color w:val="000000" w:themeColor="text1"/>
           <w:sz w:val="24"/>
           <w:szCs w:val="24"/>
         </w:rPr>
-        <w:t>3</w:t>
+        <w:t>Expression</w:t>
       </w:r>
       <w:r>
         <w:rPr>
@@ -5461,131 +5617,52 @@
           <w:sz w:val="24"/>
           <w:szCs w:val="24"/>
         </w:rPr>
-        <w:t>4</w:t>
-      </w:r>
-      <w:r>
-        <w:rPr>
-          <w:b/>
-          <w:bCs/>
-          <w:color w:val="000000" w:themeColor="text1"/>
-          <w:sz w:val="24"/>
-          <w:szCs w:val="24"/>
-        </w:rPr>
-        <w:t>:</w:t>
-      </w:r>
-      <w:r>
-        <w:rPr>
-          <w:b/>
-          <w:bCs/>
-          <w:sz w:val="24"/>
-          <w:szCs w:val="24"/>
-        </w:rPr>
-        <w:t xml:space="preserve"> </w:t>
-      </w:r>
-      <w:proofErr w:type="spellStart"/>
-      <w:r>
-        <w:rPr>
-          <w:b/>
-          <w:bCs/>
-          <w:sz w:val="24"/>
-          <w:szCs w:val="24"/>
-        </w:rPr>
-        <w:t>RepeatStatement</w:t>
-      </w:r>
-      <w:proofErr w:type="spellEnd"/>
-      <w:r>
-        <w:rPr>
-          <w:b/>
-          <w:bCs/>
-          <w:sz w:val="24"/>
-          <w:szCs w:val="24"/>
-        </w:rPr>
-        <w:t xml:space="preserve"> →</w:t>
-      </w:r>
-      <w:r>
-        <w:rPr>
-          <w:b/>
-          <w:bCs/>
-          <w:sz w:val="24"/>
-          <w:szCs w:val="24"/>
-        </w:rPr>
-        <w:t xml:space="preserve"> </w:t>
-      </w:r>
-      <w:r>
-        <w:rPr>
-          <w:b/>
-          <w:bCs/>
-          <w:color w:val="FF0000"/>
-          <w:sz w:val="24"/>
-          <w:szCs w:val="24"/>
-        </w:rPr>
-        <w:t>repeat</w:t>
-      </w:r>
-      <w:r>
-        <w:rPr>
-          <w:b/>
-          <w:bCs/>
-          <w:sz w:val="24"/>
-          <w:szCs w:val="24"/>
-        </w:rPr>
-        <w:t xml:space="preserve"> </w:t>
-      </w:r>
-      <w:proofErr w:type="spellStart"/>
-      <w:r>
-        <w:rPr>
-          <w:b/>
-          <w:bCs/>
-          <w:sz w:val="24"/>
-          <w:szCs w:val="24"/>
-        </w:rPr>
-        <w:t>StatmentsForIf</w:t>
-      </w:r>
-      <w:proofErr w:type="spellEnd"/>
-      <w:r>
-        <w:rPr>
-          <w:b/>
-          <w:bCs/>
-          <w:sz w:val="24"/>
-          <w:szCs w:val="24"/>
-        </w:rPr>
-        <w:t xml:space="preserve"> </w:t>
-      </w:r>
-      <w:r>
-        <w:rPr>
-          <w:b/>
-          <w:bCs/>
-          <w:color w:val="FF0000"/>
-          <w:sz w:val="24"/>
-          <w:szCs w:val="24"/>
-        </w:rPr>
-        <w:t xml:space="preserve">until </w:t>
-      </w:r>
-      <w:proofErr w:type="spellStart"/>
-      <w:r>
-        <w:rPr>
-          <w:b/>
-          <w:bCs/>
-          <w:sz w:val="24"/>
-          <w:szCs w:val="24"/>
-        </w:rPr>
-        <w:t>ConditionStatement</w:t>
-      </w:r>
-      <w:proofErr w:type="spellEnd"/>
+        <w:t xml:space="preserve"> </w:t>
+      </w:r>
+      <w:r>
+        <w:rPr>
+          <w:b/>
+          <w:bCs/>
+          <w:sz w:val="24"/>
+          <w:szCs w:val="24"/>
+        </w:rPr>
+        <w:t>“</w:t>
+      </w:r>
+      <w:r>
+        <w:rPr>
+          <w:b/>
+          <w:bCs/>
+          <w:color w:val="FF0000"/>
+          <w:sz w:val="24"/>
+          <w:szCs w:val="24"/>
+        </w:rPr>
+        <w:t>;</w:t>
+      </w:r>
+      <w:r>
+        <w:rPr>
+          <w:b/>
+          <w:bCs/>
+          <w:sz w:val="24"/>
+          <w:szCs w:val="24"/>
+        </w:rPr>
+        <w:t>”</w:t>
+      </w:r>
     </w:p>
     <w:p>
       <w:pPr>
         <w:rPr>
           <w:b/>
           <w:bCs/>
+          <w:color w:val="000000" w:themeColor="text1"/>
           <w:sz w:val="24"/>
           <w:szCs w:val="24"/>
         </w:rPr>
       </w:pPr>
-      <w:proofErr w:type="gramStart"/>
-      <w:r>
-        <w:rPr>
-          <w:b/>
-          <w:bCs/>
+      <w:r>
+        <w:rPr>
+          <w:b/>
+          <w:bCs/>
+          <w:color w:val="000000" w:themeColor="text1"/>
           <w:sz w:val="24"/>
           <w:szCs w:val="24"/>
         </w:rPr>
@@ -5595,15 +5672,17 @@
         <w:rPr>
           <w:b/>
           <w:bCs/>
-          <w:sz w:val="24"/>
-          <w:szCs w:val="24"/>
-        </w:rPr>
-        <w:t>5</w:t>
-      </w:r>
-      <w:r>
-        <w:rPr>
-          <w:b/>
-          <w:bCs/>
+          <w:color w:val="000000" w:themeColor="text1"/>
+          <w:sz w:val="24"/>
+          <w:szCs w:val="24"/>
+        </w:rPr>
+        <w:t>4</w:t>
+      </w:r>
+      <w:r>
+        <w:rPr>
+          <w:b/>
+          <w:bCs/>
+          <w:color w:val="000000" w:themeColor="text1"/>
           <w:sz w:val="24"/>
           <w:szCs w:val="24"/>
         </w:rPr>
@@ -5616,18 +5695,19 @@
           <w:sz w:val="24"/>
           <w:szCs w:val="24"/>
         </w:rPr>
-        <w:t>Declaration</w:t>
-      </w:r>
-      <w:r>
-        <w:rPr>
-          <w:b/>
-          <w:bCs/>
-          <w:sz w:val="24"/>
-          <w:szCs w:val="24"/>
-        </w:rPr>
-        <w:t>Statement</w:t>
-      </w:r>
-      <w:proofErr w:type="gramEnd"/>
+        <w:t xml:space="preserve"> </w:t>
+      </w:r>
+      <w:proofErr w:type="spellStart"/>
+      <w:r>
+        <w:rPr>
+          <w:b/>
+          <w:bCs/>
+          <w:sz w:val="24"/>
+          <w:szCs w:val="24"/>
+        </w:rPr>
+        <w:t>RepeatStatement</w:t>
+      </w:r>
+      <w:proofErr w:type="spellEnd"/>
       <w:r>
         <w:rPr>
           <w:b/>
@@ -5646,90 +5726,72 @@
         </w:rPr>
         <w:t xml:space="preserve"> </w:t>
       </w:r>
-      <w:proofErr w:type="spellStart"/>
-      <w:r>
-        <w:rPr>
-          <w:b/>
-          <w:bCs/>
-          <w:sz w:val="24"/>
-          <w:szCs w:val="24"/>
-        </w:rPr>
-        <w:t>DataType</w:t>
-      </w:r>
-      <w:proofErr w:type="spellEnd"/>
-      <w:r>
-        <w:rPr>
-          <w:b/>
-          <w:bCs/>
-          <w:sz w:val="24"/>
-          <w:szCs w:val="24"/>
-        </w:rPr>
-        <w:t xml:space="preserve"> </w:t>
-      </w:r>
-      <w:proofErr w:type="spellStart"/>
-      <w:r>
-        <w:rPr>
-          <w:b/>
-          <w:bCs/>
-          <w:sz w:val="24"/>
-          <w:szCs w:val="24"/>
-        </w:rPr>
-        <w:t>ManyIdentifiersDecl</w:t>
-      </w:r>
-      <w:proofErr w:type="spellEnd"/>
-      <w:r>
-        <w:rPr>
-          <w:b/>
-          <w:bCs/>
-          <w:sz w:val="24"/>
-          <w:szCs w:val="24"/>
-        </w:rPr>
-        <w:t xml:space="preserve"> </w:t>
-      </w:r>
-      <w:r>
-        <w:rPr>
-          <w:b/>
-          <w:bCs/>
-          <w:sz w:val="24"/>
-          <w:szCs w:val="24"/>
-        </w:rPr>
-        <w:t>“</w:t>
-      </w:r>
-      <w:r>
-        <w:rPr>
-          <w:b/>
-          <w:bCs/>
-          <w:color w:val="FF0000"/>
-          <w:sz w:val="24"/>
-          <w:szCs w:val="24"/>
-        </w:rPr>
-        <w:t>;</w:t>
-      </w:r>
-      <w:r>
-        <w:rPr>
-          <w:b/>
-          <w:bCs/>
-          <w:sz w:val="24"/>
-          <w:szCs w:val="24"/>
-        </w:rPr>
-        <w:t>”</w:t>
-      </w:r>
-      <w:r>
-        <w:rPr>
-          <w:b/>
-          <w:bCs/>
-          <w:sz w:val="24"/>
-          <w:szCs w:val="24"/>
-        </w:rPr>
-        <w:t xml:space="preserve"> </w:t>
-      </w:r>
+      <w:r>
+        <w:rPr>
+          <w:b/>
+          <w:bCs/>
+          <w:color w:val="FF0000"/>
+          <w:sz w:val="24"/>
+          <w:szCs w:val="24"/>
+        </w:rPr>
+        <w:t>repeat</w:t>
+      </w:r>
+      <w:r>
+        <w:rPr>
+          <w:b/>
+          <w:bCs/>
+          <w:sz w:val="24"/>
+          <w:szCs w:val="24"/>
+        </w:rPr>
+        <w:t xml:space="preserve"> </w:t>
+      </w:r>
+      <w:proofErr w:type="spellStart"/>
+      <w:r>
+        <w:rPr>
+          <w:b/>
+          <w:bCs/>
+          <w:sz w:val="24"/>
+          <w:szCs w:val="24"/>
+        </w:rPr>
+        <w:t>StatmentsForIf</w:t>
+      </w:r>
+      <w:proofErr w:type="spellEnd"/>
+      <w:r>
+        <w:rPr>
+          <w:b/>
+          <w:bCs/>
+          <w:sz w:val="24"/>
+          <w:szCs w:val="24"/>
+        </w:rPr>
+        <w:t xml:space="preserve"> </w:t>
+      </w:r>
+      <w:r>
+        <w:rPr>
+          <w:b/>
+          <w:bCs/>
+          <w:color w:val="FF0000"/>
+          <w:sz w:val="24"/>
+          <w:szCs w:val="24"/>
+        </w:rPr>
+        <w:t xml:space="preserve">until </w:t>
+      </w:r>
+      <w:proofErr w:type="spellStart"/>
+      <w:r>
+        <w:rPr>
+          <w:b/>
+          <w:bCs/>
+          <w:sz w:val="24"/>
+          <w:szCs w:val="24"/>
+        </w:rPr>
+        <w:t>ConditionStatement</w:t>
+      </w:r>
+      <w:proofErr w:type="spellEnd"/>
     </w:p>
     <w:p>
       <w:pPr>
         <w:rPr>
           <w:b/>
           <w:bCs/>
-          <w:color w:val="A6A6A6" w:themeColor="background1" w:themeShade="A6"/>
           <w:sz w:val="24"/>
           <w:szCs w:val="24"/>
         </w:rPr>
@@ -5738,7 +5800,6 @@
         <w:rPr>
           <w:b/>
           <w:bCs/>
-          <w:color w:val="A6A6A6" w:themeColor="background1" w:themeShade="A6"/>
           <w:sz w:val="24"/>
           <w:szCs w:val="24"/>
         </w:rPr>
@@ -5749,28 +5810,81 @@
         <w:rPr>
           <w:b/>
           <w:bCs/>
-          <w:color w:val="A6A6A6" w:themeColor="background1" w:themeShade="A6"/>
-          <w:sz w:val="24"/>
-          <w:szCs w:val="24"/>
-        </w:rPr>
-        <w:t>6</w:t>
-      </w:r>
-      <w:r>
-        <w:rPr>
-          <w:b/>
-          <w:bCs/>
-          <w:color w:val="A6A6A6" w:themeColor="background1" w:themeShade="A6"/>
-          <w:sz w:val="24"/>
-          <w:szCs w:val="24"/>
-        </w:rPr>
-        <w:t xml:space="preserve">: </w:t>
-      </w:r>
-      <w:proofErr w:type="spellStart"/>
-      <w:r>
-        <w:rPr>
-          <w:b/>
-          <w:bCs/>
-          <w:color w:val="A6A6A6" w:themeColor="background1" w:themeShade="A6"/>
+          <w:sz w:val="24"/>
+          <w:szCs w:val="24"/>
+        </w:rPr>
+        <w:t>5</w:t>
+      </w:r>
+      <w:r>
+        <w:rPr>
+          <w:b/>
+          <w:bCs/>
+          <w:sz w:val="24"/>
+          <w:szCs w:val="24"/>
+        </w:rPr>
+        <w:t>:</w:t>
+      </w:r>
+      <w:r>
+        <w:rPr>
+          <w:b/>
+          <w:bCs/>
+          <w:sz w:val="24"/>
+          <w:szCs w:val="24"/>
+        </w:rPr>
+        <w:t>Declaration</w:t>
+      </w:r>
+      <w:r>
+        <w:rPr>
+          <w:b/>
+          <w:bCs/>
+          <w:sz w:val="24"/>
+          <w:szCs w:val="24"/>
+        </w:rPr>
+        <w:t>Statement</w:t>
+      </w:r>
+      <w:r>
+        <w:rPr>
+          <w:b/>
+          <w:bCs/>
+          <w:sz w:val="24"/>
+          <w:szCs w:val="24"/>
+        </w:rPr>
+        <w:t xml:space="preserve"> →</w:t>
+      </w:r>
+      <w:r>
+        <w:rPr>
+          <w:b/>
+          <w:bCs/>
+          <w:sz w:val="24"/>
+          <w:szCs w:val="24"/>
+        </w:rPr>
+        <w:t xml:space="preserve"> </w:t>
+      </w:r>
+      <w:proofErr w:type="spellStart"/>
+      <w:r>
+        <w:rPr>
+          <w:b/>
+          <w:bCs/>
+          <w:sz w:val="24"/>
+          <w:szCs w:val="24"/>
+        </w:rPr>
+        <w:t>DataType</w:t>
+      </w:r>
+      <w:proofErr w:type="spellEnd"/>
+      <w:r>
+        <w:rPr>
+          <w:b/>
+          <w:bCs/>
+          <w:sz w:val="24"/>
+          <w:szCs w:val="24"/>
+        </w:rPr>
+        <w:t xml:space="preserve"> </w:t>
+      </w:r>
+      <w:proofErr w:type="spellStart"/>
+      <w:r>
+        <w:rPr>
+          <w:b/>
+          <w:bCs/>
           <w:sz w:val="24"/>
           <w:szCs w:val="24"/>
         </w:rPr>
@@ -5781,83 +5895,64 @@
         <w:rPr>
           <w:b/>
           <w:bCs/>
-          <w:color w:val="A6A6A6" w:themeColor="background1" w:themeShade="A6"/>
-          <w:sz w:val="24"/>
-          <w:szCs w:val="24"/>
-        </w:rPr>
-        <w:t xml:space="preserve"> → </w:t>
-      </w:r>
-      <w:proofErr w:type="spellStart"/>
-      <w:r>
-        <w:rPr>
-          <w:b/>
-          <w:bCs/>
-          <w:color w:val="A6A6A6" w:themeColor="background1" w:themeShade="A6"/>
-          <w:sz w:val="24"/>
-          <w:szCs w:val="24"/>
-        </w:rPr>
-        <w:t>ManyIdentifiersDecl</w:t>
-      </w:r>
-      <w:proofErr w:type="spellEnd"/>
-      <w:r>
-        <w:rPr>
-          <w:b/>
-          <w:bCs/>
-          <w:color w:val="A6A6A6" w:themeColor="background1" w:themeShade="A6"/>
-          <w:sz w:val="24"/>
-          <w:szCs w:val="24"/>
-        </w:rPr>
-        <w:t xml:space="preserve"> “,” identifier </w:t>
-      </w:r>
-      <w:proofErr w:type="spellStart"/>
-      <w:r>
-        <w:rPr>
-          <w:b/>
-          <w:bCs/>
-          <w:color w:val="A6A6A6" w:themeColor="background1" w:themeShade="A6"/>
-          <w:sz w:val="24"/>
-          <w:szCs w:val="24"/>
-        </w:rPr>
-        <w:t>AssignmentInDecl</w:t>
-      </w:r>
-      <w:proofErr w:type="spellEnd"/>
-      <w:r>
-        <w:rPr>
-          <w:b/>
-          <w:bCs/>
-          <w:color w:val="A6A6A6" w:themeColor="background1" w:themeShade="A6"/>
-          <w:sz w:val="24"/>
-          <w:szCs w:val="24"/>
-        </w:rPr>
-        <w:t xml:space="preserve"> | identifier </w:t>
-      </w:r>
-      <w:proofErr w:type="spellStart"/>
-      <w:r>
-        <w:rPr>
-          <w:b/>
-          <w:bCs/>
-          <w:color w:val="A6A6A6" w:themeColor="background1" w:themeShade="A6"/>
-          <w:sz w:val="24"/>
-          <w:szCs w:val="24"/>
-        </w:rPr>
-        <w:t>AssignmentInDecl</w:t>
-      </w:r>
-      <w:proofErr w:type="spellEnd"/>
+          <w:sz w:val="24"/>
+          <w:szCs w:val="24"/>
+        </w:rPr>
+        <w:t xml:space="preserve"> </w:t>
+      </w:r>
+      <w:r>
+        <w:rPr>
+          <w:b/>
+          <w:bCs/>
+          <w:sz w:val="24"/>
+          <w:szCs w:val="24"/>
+        </w:rPr>
+        <w:t>“</w:t>
+      </w:r>
+      <w:r>
+        <w:rPr>
+          <w:b/>
+          <w:bCs/>
+          <w:color w:val="FF0000"/>
+          <w:sz w:val="24"/>
+          <w:szCs w:val="24"/>
+        </w:rPr>
+        <w:t>;</w:t>
+      </w:r>
+      <w:r>
+        <w:rPr>
+          <w:b/>
+          <w:bCs/>
+          <w:sz w:val="24"/>
+          <w:szCs w:val="24"/>
+        </w:rPr>
+        <w:t>”</w:t>
+      </w:r>
+      <w:r>
+        <w:rPr>
+          <w:b/>
+          <w:bCs/>
+          <w:sz w:val="24"/>
+          <w:szCs w:val="24"/>
+        </w:rPr>
+        <w:t xml:space="preserve"> </w:t>
+      </w:r>
     </w:p>
     <w:p>
       <w:pPr>
         <w:rPr>
           <w:b/>
           <w:bCs/>
-          <w:sz w:val="24"/>
-          <w:szCs w:val="24"/>
-          <w:lang w:val="pt-BR"/>
+          <w:color w:val="A6A6A6" w:themeColor="background1" w:themeShade="A6"/>
+          <w:sz w:val="24"/>
+          <w:szCs w:val="24"/>
         </w:rPr>
       </w:pPr>
       <w:r>
         <w:rPr>
           <w:b/>
           <w:bCs/>
+          <w:color w:val="A6A6A6" w:themeColor="background1" w:themeShade="A6"/>
           <w:sz w:val="24"/>
           <w:szCs w:val="24"/>
         </w:rPr>
@@ -5867,6 +5962,7 @@
         <w:rPr>
           <w:b/>
           <w:bCs/>
+          <w:color w:val="A6A6A6" w:themeColor="background1" w:themeShade="A6"/>
           <w:sz w:val="24"/>
           <w:szCs w:val="24"/>
         </w:rPr>
@@ -5876,25 +5972,18 @@
         <w:rPr>
           <w:b/>
           <w:bCs/>
-          <w:sz w:val="24"/>
-          <w:szCs w:val="24"/>
-        </w:rPr>
-        <w:t>.1:</w:t>
-      </w:r>
-      <w:r>
-        <w:rPr>
-          <w:b/>
-          <w:bCs/>
-          <w:sz w:val="24"/>
-          <w:szCs w:val="24"/>
-        </w:rPr>
-        <w:t xml:space="preserve"> </w:t>
-      </w:r>
-      <w:proofErr w:type="spellStart"/>
-      <w:r>
-        <w:rPr>
-          <w:b/>
-          <w:bCs/>
+          <w:color w:val="A6A6A6" w:themeColor="background1" w:themeShade="A6"/>
+          <w:sz w:val="24"/>
+          <w:szCs w:val="24"/>
+        </w:rPr>
+        <w:t xml:space="preserve">: </w:t>
+      </w:r>
+      <w:proofErr w:type="spellStart"/>
+      <w:r>
+        <w:rPr>
+          <w:b/>
+          <w:bCs/>
+          <w:color w:val="A6A6A6" w:themeColor="background1" w:themeShade="A6"/>
           <w:sz w:val="24"/>
           <w:szCs w:val="24"/>
         </w:rPr>
@@ -5905,44 +5994,40 @@
         <w:rPr>
           <w:b/>
           <w:bCs/>
-          <w:sz w:val="24"/>
-          <w:szCs w:val="24"/>
-        </w:rPr>
-        <w:t xml:space="preserve"> </w:t>
-      </w:r>
-      <w:r>
-        <w:rPr>
-          <w:b/>
-          <w:bCs/>
-          <w:sz w:val="24"/>
-          <w:szCs w:val="24"/>
-        </w:rPr>
-        <w:t>→</w:t>
-      </w:r>
-      <w:r>
-        <w:rPr>
-          <w:b/>
-          <w:bCs/>
-          <w:sz w:val="24"/>
-          <w:szCs w:val="24"/>
-        </w:rPr>
-        <w:t xml:space="preserve"> </w:t>
-      </w:r>
-      <w:r>
-        <w:rPr>
-          <w:b/>
-          <w:bCs/>
-          <w:color w:val="FF0000"/>
-          <w:sz w:val="24"/>
-          <w:szCs w:val="24"/>
-        </w:rPr>
-        <w:t xml:space="preserve">identifier </w:t>
-      </w:r>
-      <w:proofErr w:type="spellStart"/>
-      <w:r>
-        <w:rPr>
-          <w:b/>
-          <w:bCs/>
+          <w:color w:val="A6A6A6" w:themeColor="background1" w:themeShade="A6"/>
+          <w:sz w:val="24"/>
+          <w:szCs w:val="24"/>
+        </w:rPr>
+        <w:t xml:space="preserve"> → </w:t>
+      </w:r>
+      <w:proofErr w:type="spellStart"/>
+      <w:r>
+        <w:rPr>
+          <w:b/>
+          <w:bCs/>
+          <w:color w:val="A6A6A6" w:themeColor="background1" w:themeShade="A6"/>
+          <w:sz w:val="24"/>
+          <w:szCs w:val="24"/>
+        </w:rPr>
+        <w:t>ManyIdentifiersDecl</w:t>
+      </w:r>
+      <w:proofErr w:type="spellEnd"/>
+      <w:r>
+        <w:rPr>
+          <w:b/>
+          <w:bCs/>
+          <w:color w:val="A6A6A6" w:themeColor="background1" w:themeShade="A6"/>
+          <w:sz w:val="24"/>
+          <w:szCs w:val="24"/>
+        </w:rPr>
+        <w:t xml:space="preserve"> “,” identifier </w:t>
+      </w:r>
+      <w:proofErr w:type="spellStart"/>
+      <w:r>
+        <w:rPr>
+          <w:b/>
+          <w:bCs/>
+          <w:color w:val="A6A6A6" w:themeColor="background1" w:themeShade="A6"/>
           <w:sz w:val="24"/>
           <w:szCs w:val="24"/>
         </w:rPr>
@@ -5953,32 +6038,24 @@
         <w:rPr>
           <w:b/>
           <w:bCs/>
-          <w:sz w:val="24"/>
-          <w:szCs w:val="24"/>
-        </w:rPr>
-        <w:t xml:space="preserve"> </w:t>
-      </w:r>
-      <w:proofErr w:type="spellStart"/>
-      <w:r>
-        <w:rPr>
-          <w:b/>
-          <w:bCs/>
-          <w:sz w:val="24"/>
-          <w:szCs w:val="24"/>
-        </w:rPr>
-        <w:t>ManyIdentifiersDecl</w:t>
-      </w:r>
-      <w:proofErr w:type="spellEnd"/>
-      <w:r>
-        <w:rPr>
-          <w:b/>
-          <w:bCs/>
-          <w:sz w:val="24"/>
-          <w:szCs w:val="24"/>
-          <w:lang w:val="pt-BR"/>
-        </w:rPr>
-        <w:t>′</w:t>
-      </w:r>
+          <w:color w:val="A6A6A6" w:themeColor="background1" w:themeShade="A6"/>
+          <w:sz w:val="24"/>
+          <w:szCs w:val="24"/>
+        </w:rPr>
+        <w:t xml:space="preserve"> | identifier </w:t>
+      </w:r>
+      <w:proofErr w:type="spellStart"/>
+      <w:r>
+        <w:rPr>
+          <w:b/>
+          <w:bCs/>
+          <w:color w:val="A6A6A6" w:themeColor="background1" w:themeShade="A6"/>
+          <w:sz w:val="24"/>
+          <w:szCs w:val="24"/>
+        </w:rPr>
+        <w:t>AssignmentInDecl</w:t>
+      </w:r>
+      <w:proofErr w:type="spellEnd"/>
     </w:p>
     <w:p>
       <w:pPr>
@@ -5987,6 +6064,7 @@
           <w:bCs/>
           <w:sz w:val="24"/>
           <w:szCs w:val="24"/>
+          <w:lang w:val="pt-BR"/>
         </w:rPr>
       </w:pPr>
       <w:r>
@@ -6014,7 +6092,7 @@
           <w:sz w:val="24"/>
           <w:szCs w:val="24"/>
         </w:rPr>
-        <w:t>.2:</w:t>
+        <w:t>.1:</w:t>
       </w:r>
       <w:r>
         <w:rPr>
@@ -6042,179 +6120,77 @@
           <w:bCs/>
           <w:sz w:val="24"/>
           <w:szCs w:val="24"/>
+        </w:rPr>
+        <w:t xml:space="preserve"> </w:t>
+      </w:r>
+      <w:r>
+        <w:rPr>
+          <w:b/>
+          <w:bCs/>
+          <w:sz w:val="24"/>
+          <w:szCs w:val="24"/>
+        </w:rPr>
+        <w:t>→</w:t>
+      </w:r>
+      <w:r>
+        <w:rPr>
+          <w:b/>
+          <w:bCs/>
+          <w:sz w:val="24"/>
+          <w:szCs w:val="24"/>
+        </w:rPr>
+        <w:t xml:space="preserve"> </w:t>
+      </w:r>
+      <w:r>
+        <w:rPr>
+          <w:b/>
+          <w:bCs/>
+          <w:color w:val="FF0000"/>
+          <w:sz w:val="24"/>
+          <w:szCs w:val="24"/>
+        </w:rPr>
+        <w:t xml:space="preserve">identifier </w:t>
+      </w:r>
+      <w:proofErr w:type="spellStart"/>
+      <w:r>
+        <w:rPr>
+          <w:b/>
+          <w:bCs/>
+          <w:sz w:val="24"/>
+          <w:szCs w:val="24"/>
+        </w:rPr>
+        <w:t>AssignmentInDecl</w:t>
+      </w:r>
+      <w:proofErr w:type="spellEnd"/>
+      <w:r>
+        <w:rPr>
+          <w:b/>
+          <w:bCs/>
+          <w:sz w:val="24"/>
+          <w:szCs w:val="24"/>
+        </w:rPr>
+        <w:t xml:space="preserve"> </w:t>
+      </w:r>
+      <w:proofErr w:type="spellStart"/>
+      <w:r>
+        <w:rPr>
+          <w:b/>
+          <w:bCs/>
+          <w:sz w:val="24"/>
+          <w:szCs w:val="24"/>
+        </w:rPr>
+        <w:t>ManyIdentifiersDecl</w:t>
+      </w:r>
+      <w:proofErr w:type="spellEnd"/>
+      <w:r>
+        <w:rPr>
+          <w:b/>
+          <w:bCs/>
+          <w:sz w:val="24"/>
+          <w:szCs w:val="24"/>
           <w:lang w:val="pt-BR"/>
         </w:rPr>
         <w:t>′</w:t>
-      </w:r>
-      <w:r>
-        <w:rPr>
-          <w:b/>
-          <w:bCs/>
-          <w:sz w:val="24"/>
-          <w:szCs w:val="24"/>
-        </w:rPr>
-        <w:t xml:space="preserve"> </w:t>
-      </w:r>
-      <w:proofErr w:type="gramStart"/>
-      <w:r>
-        <w:rPr>
-          <w:b/>
-          <w:bCs/>
-          <w:sz w:val="24"/>
-          <w:szCs w:val="24"/>
-        </w:rPr>
-        <w:t>→</w:t>
-      </w:r>
-      <w:r>
-        <w:rPr>
-          <w:b/>
-          <w:bCs/>
-          <w:sz w:val="24"/>
-          <w:szCs w:val="24"/>
-        </w:rPr>
-        <w:t xml:space="preserve"> </w:t>
-      </w:r>
-      <w:r>
-        <w:rPr>
-          <w:rFonts w:hint="cs"/>
-          <w:b/>
-          <w:bCs/>
-          <w:sz w:val="24"/>
-          <w:szCs w:val="24"/>
-          <w:rtl/>
-        </w:rPr>
-        <w:t xml:space="preserve"> </w:t>
-      </w:r>
-      <w:r>
-        <w:rPr>
-          <w:b/>
-          <w:bCs/>
-          <w:sz w:val="24"/>
-          <w:szCs w:val="24"/>
-        </w:rPr>
-        <w:t>“</w:t>
-      </w:r>
-      <w:proofErr w:type="gramEnd"/>
-      <w:r>
-        <w:rPr>
-          <w:b/>
-          <w:bCs/>
-          <w:color w:val="FF0000"/>
-          <w:sz w:val="24"/>
-          <w:szCs w:val="24"/>
-        </w:rPr>
-        <w:t>,</w:t>
-      </w:r>
-      <w:r>
-        <w:rPr>
-          <w:b/>
-          <w:bCs/>
-          <w:sz w:val="24"/>
-          <w:szCs w:val="24"/>
-        </w:rPr>
-        <w:t>”</w:t>
-      </w:r>
-      <w:r>
-        <w:rPr>
-          <w:b/>
-          <w:bCs/>
-          <w:sz w:val="24"/>
-          <w:szCs w:val="24"/>
-        </w:rPr>
-        <w:t xml:space="preserve"> </w:t>
-      </w:r>
-      <w:r>
-        <w:rPr>
-          <w:rFonts w:hint="cs"/>
-          <w:b/>
-          <w:bCs/>
-          <w:sz w:val="24"/>
-          <w:szCs w:val="24"/>
-          <w:rtl/>
-        </w:rPr>
-        <w:t xml:space="preserve"> </w:t>
-      </w:r>
-      <w:r>
-        <w:rPr>
-          <w:b/>
-          <w:bCs/>
-          <w:color w:val="FF0000"/>
-          <w:sz w:val="24"/>
-          <w:szCs w:val="24"/>
-        </w:rPr>
-        <w:t xml:space="preserve">identifier </w:t>
-      </w:r>
-      <w:proofErr w:type="spellStart"/>
-      <w:r>
-        <w:rPr>
-          <w:b/>
-          <w:bCs/>
-          <w:sz w:val="24"/>
-          <w:szCs w:val="24"/>
-        </w:rPr>
-        <w:t>AssignmentInDecl</w:t>
-      </w:r>
-      <w:proofErr w:type="spellEnd"/>
-      <w:r>
-        <w:rPr>
-          <w:b/>
-          <w:bCs/>
-          <w:color w:val="000000" w:themeColor="text1"/>
-          <w:sz w:val="24"/>
-          <w:szCs w:val="24"/>
-        </w:rPr>
-        <w:t xml:space="preserve"> </w:t>
-      </w:r>
-      <w:proofErr w:type="spellStart"/>
-      <w:r>
-        <w:rPr>
-          <w:b/>
-          <w:bCs/>
-          <w:sz w:val="24"/>
-          <w:szCs w:val="24"/>
-        </w:rPr>
-        <w:t>ManyIdentifiersDecl</w:t>
-      </w:r>
-      <w:proofErr w:type="spellEnd"/>
-      <w:r>
-        <w:rPr>
-          <w:b/>
-          <w:bCs/>
-          <w:sz w:val="24"/>
-          <w:szCs w:val="24"/>
-          <w:lang w:val="pt-BR"/>
-        </w:rPr>
-        <w:t>′</w:t>
-      </w:r>
-      <w:r>
-        <w:rPr>
-          <w:b/>
-          <w:bCs/>
-          <w:color w:val="000000" w:themeColor="text1"/>
-          <w:sz w:val="24"/>
-          <w:szCs w:val="24"/>
-        </w:rPr>
-        <w:t>|</w:t>
-      </w:r>
-      <w:r>
-        <w:rPr>
-          <w:b/>
-          <w:bCs/>
-          <w:sz w:val="24"/>
-          <w:szCs w:val="24"/>
-          <w:lang w:val="el-GR"/>
-        </w:rPr>
-        <w:t xml:space="preserve"> </w:t>
-      </w:r>
-      <w:r>
-        <w:rPr>
-          <w:b/>
-          <w:bCs/>
-          <w:sz w:val="24"/>
-          <w:szCs w:val="24"/>
-          <w:lang w:val="el-GR"/>
-        </w:rPr>
-        <w:t>ε</w:t>
       </w:r>
     </w:p>
     <w:p>
@@ -6224,7 +6200,6 @@
           <w:bCs/>
           <w:sz w:val="24"/>
           <w:szCs w:val="24"/>
-          <w:lang w:val="el-GR"/>
         </w:rPr>
       </w:pPr>
       <w:r>
@@ -6243,25 +6218,142 @@
           <w:sz w:val="24"/>
           <w:szCs w:val="24"/>
         </w:rPr>
-        <w:t>7</w:t>
-      </w:r>
-      <w:r>
-        <w:rPr>
-          <w:b/>
-          <w:bCs/>
-          <w:sz w:val="24"/>
-          <w:szCs w:val="24"/>
-        </w:rPr>
-        <w:t>:</w:t>
-      </w:r>
-      <w:r>
-        <w:rPr>
-          <w:b/>
-          <w:bCs/>
-          <w:sz w:val="24"/>
-          <w:szCs w:val="24"/>
-        </w:rPr>
-        <w:t xml:space="preserve"> </w:t>
+        <w:t>6</w:t>
+      </w:r>
+      <w:r>
+        <w:rPr>
+          <w:b/>
+          <w:bCs/>
+          <w:sz w:val="24"/>
+          <w:szCs w:val="24"/>
+        </w:rPr>
+        <w:t>.2:</w:t>
+      </w:r>
+      <w:r>
+        <w:rPr>
+          <w:b/>
+          <w:bCs/>
+          <w:sz w:val="24"/>
+          <w:szCs w:val="24"/>
+        </w:rPr>
+        <w:t xml:space="preserve"> </w:t>
+      </w:r>
+      <w:proofErr w:type="spellStart"/>
+      <w:r>
+        <w:rPr>
+          <w:b/>
+          <w:bCs/>
+          <w:sz w:val="24"/>
+          <w:szCs w:val="24"/>
+        </w:rPr>
+        <w:t>ManyIdentifiersDecl</w:t>
+      </w:r>
+      <w:proofErr w:type="spellEnd"/>
+      <w:r>
+        <w:rPr>
+          <w:b/>
+          <w:bCs/>
+          <w:sz w:val="24"/>
+          <w:szCs w:val="24"/>
+          <w:lang w:val="pt-BR"/>
+        </w:rPr>
+        <w:t>′</w:t>
+      </w:r>
+      <w:r>
+        <w:rPr>
+          <w:b/>
+          <w:bCs/>
+          <w:sz w:val="24"/>
+          <w:szCs w:val="24"/>
+        </w:rPr>
+        <w:t xml:space="preserve"> </w:t>
+      </w:r>
+      <w:r>
+        <w:rPr>
+          <w:b/>
+          <w:bCs/>
+          <w:sz w:val="24"/>
+          <w:szCs w:val="24"/>
+        </w:rPr>
+        <w:t>→</w:t>
+      </w:r>
+      <w:r>
+        <w:rPr>
+          <w:b/>
+          <w:bCs/>
+          <w:sz w:val="24"/>
+          <w:szCs w:val="24"/>
+        </w:rPr>
+        <w:t xml:space="preserve"> </w:t>
+      </w:r>
+      <w:r>
+        <w:rPr>
+          <w:rFonts w:hint="cs"/>
+          <w:b/>
+          <w:bCs/>
+          <w:sz w:val="24"/>
+          <w:szCs w:val="24"/>
+          <w:rtl/>
+        </w:rPr>
+        <w:t xml:space="preserve"> </w:t>
+      </w:r>
+      <w:r>
+        <w:rPr>
+          <w:b/>
+          <w:bCs/>
+          <w:sz w:val="24"/>
+          <w:szCs w:val="24"/>
+        </w:rPr>
+        <w:t>“</w:t>
+      </w:r>
+      <w:r>
+        <w:rPr>
+          <w:b/>
+          <w:bCs/>
+          <w:color w:val="FF0000"/>
+          <w:sz w:val="24"/>
+          <w:szCs w:val="24"/>
+        </w:rPr>
+        <w:t>,</w:t>
+      </w:r>
+      <w:r>
+        <w:rPr>
+          <w:b/>
+          <w:bCs/>
+          <w:sz w:val="24"/>
+          <w:szCs w:val="24"/>
+        </w:rPr>
+        <w:t>”</w:t>
+      </w:r>
+      <w:r>
+        <w:rPr>
+          <w:b/>
+          <w:bCs/>
+          <w:sz w:val="24"/>
+          <w:szCs w:val="24"/>
+        </w:rPr>
+        <w:t xml:space="preserve"> </w:t>
+      </w:r>
+      <w:r>
+        <w:rPr>
+          <w:rFonts w:hint="cs"/>
+          <w:b/>
+          <w:bCs/>
+          <w:sz w:val="24"/>
+          <w:szCs w:val="24"/>
+          <w:rtl/>
+        </w:rPr>
+        <w:t xml:space="preserve"> </w:t>
+      </w:r>
+      <w:r>
+        <w:rPr>
+          <w:b/>
+          <w:bCs/>
+          <w:color w:val="FF0000"/>
+          <w:sz w:val="24"/>
+          <w:szCs w:val="24"/>
+        </w:rPr>
+        <w:t xml:space="preserve">identifier </w:t>
       </w:r>
       <w:proofErr w:type="spellStart"/>
       <w:r>
@@ -6278,99 +6370,42 @@
         <w:rPr>
           <w:b/>
           <w:bCs/>
-          <w:sz w:val="24"/>
-          <w:szCs w:val="24"/>
-        </w:rPr>
-        <w:t xml:space="preserve"> </w:t>
-      </w:r>
-      <w:proofErr w:type="gramStart"/>
-      <w:r>
-        <w:rPr>
-          <w:b/>
-          <w:bCs/>
-          <w:sz w:val="24"/>
-          <w:szCs w:val="24"/>
-        </w:rPr>
-        <w:t>→</w:t>
-      </w:r>
-      <w:r>
-        <w:rPr>
-          <w:rFonts w:hint="cs"/>
-          <w:b/>
-          <w:bCs/>
-          <w:sz w:val="24"/>
-          <w:szCs w:val="24"/>
-          <w:rtl/>
-        </w:rPr>
-        <w:t xml:space="preserve"> </w:t>
-      </w:r>
-      <w:r>
-        <w:rPr>
-          <w:b/>
-          <w:bCs/>
-          <w:sz w:val="24"/>
-          <w:szCs w:val="24"/>
-        </w:rPr>
-        <w:t xml:space="preserve"> </w:t>
-      </w:r>
-      <w:r>
-        <w:rPr>
-          <w:b/>
-          <w:bCs/>
-          <w:sz w:val="24"/>
-          <w:szCs w:val="24"/>
-        </w:rPr>
-        <w:t>“</w:t>
-      </w:r>
-      <w:proofErr w:type="gramEnd"/>
-      <w:r>
-        <w:rPr>
-          <w:b/>
-          <w:bCs/>
-          <w:color w:val="FF0000"/>
-          <w:sz w:val="24"/>
-          <w:szCs w:val="24"/>
-        </w:rPr>
-        <w:t>:=</w:t>
-      </w:r>
-      <w:r>
-        <w:rPr>
-          <w:b/>
-          <w:bCs/>
-          <w:sz w:val="24"/>
-          <w:szCs w:val="24"/>
-        </w:rPr>
-        <w:t>”</w:t>
-      </w:r>
-      <w:r>
-        <w:rPr>
-          <w:rFonts w:hint="cs"/>
-          <w:b/>
-          <w:bCs/>
-          <w:sz w:val="24"/>
-          <w:szCs w:val="24"/>
-          <w:rtl/>
-        </w:rPr>
-        <w:t xml:space="preserve"> </w:t>
-      </w:r>
-      <w:r>
-        <w:rPr>
-          <w:b/>
-          <w:bCs/>
-          <w:sz w:val="24"/>
-          <w:szCs w:val="24"/>
-        </w:rPr>
-        <w:t xml:space="preserve"> </w:t>
-      </w:r>
-      <w:r>
-        <w:rPr>
-          <w:b/>
-          <w:bCs/>
           <w:color w:val="000000" w:themeColor="text1"/>
           <w:sz w:val="24"/>
           <w:szCs w:val="24"/>
         </w:rPr>
-        <w:t>Expression|</w:t>
+        <w:t xml:space="preserve"> </w:t>
+      </w:r>
+      <w:proofErr w:type="spellStart"/>
+      <w:r>
+        <w:rPr>
+          <w:b/>
+          <w:bCs/>
+          <w:sz w:val="24"/>
+          <w:szCs w:val="24"/>
+        </w:rPr>
+        <w:t>ManyIdentifiersDecl</w:t>
+      </w:r>
+      <w:proofErr w:type="spellEnd"/>
+      <w:r>
+        <w:rPr>
+          <w:b/>
+          <w:bCs/>
+          <w:sz w:val="24"/>
+          <w:szCs w:val="24"/>
+          <w:lang w:val="pt-BR"/>
+        </w:rPr>
+        <w:t>′</w:t>
+      </w:r>
+      <w:r>
+        <w:rPr>
+          <w:b/>
+          <w:bCs/>
+          <w:color w:val="000000" w:themeColor="text1"/>
+          <w:sz w:val="24"/>
+          <w:szCs w:val="24"/>
+        </w:rPr>
+        <w:t>|</w:t>
       </w:r>
       <w:r>
         <w:rPr>
@@ -6396,6 +6431,180 @@
     <w:p>
       <w:pPr>
         <w:rPr>
+          <w:b/>
+          <w:bCs/>
+          <w:sz w:val="24"/>
+          <w:szCs w:val="24"/>
+          <w:lang w:val="el-GR"/>
+        </w:rPr>
+      </w:pPr>
+      <w:r>
+        <w:rPr>
+          <w:b/>
+          <w:bCs/>
+          <w:sz w:val="24"/>
+          <w:szCs w:val="24"/>
+        </w:rPr>
+        <w:t>3</w:t>
+      </w:r>
+      <w:r>
+        <w:rPr>
+          <w:b/>
+          <w:bCs/>
+          <w:sz w:val="24"/>
+          <w:szCs w:val="24"/>
+        </w:rPr>
+        <w:t>7</w:t>
+      </w:r>
+      <w:r>
+        <w:rPr>
+          <w:b/>
+          <w:bCs/>
+          <w:sz w:val="24"/>
+          <w:szCs w:val="24"/>
+        </w:rPr>
+        <w:t>:</w:t>
+      </w:r>
+      <w:r>
+        <w:rPr>
+          <w:b/>
+          <w:bCs/>
+          <w:sz w:val="24"/>
+          <w:szCs w:val="24"/>
+        </w:rPr>
+        <w:t xml:space="preserve"> </w:t>
+      </w:r>
+      <w:proofErr w:type="spellStart"/>
+      <w:r>
+        <w:rPr>
+          <w:b/>
+          <w:bCs/>
+          <w:sz w:val="24"/>
+          <w:szCs w:val="24"/>
+        </w:rPr>
+        <w:t>AssignmentInDecl</w:t>
+      </w:r>
+      <w:proofErr w:type="spellEnd"/>
+      <w:r>
+        <w:rPr>
+          <w:b/>
+          <w:bCs/>
+          <w:sz w:val="24"/>
+          <w:szCs w:val="24"/>
+        </w:rPr>
+        <w:t xml:space="preserve"> </w:t>
+      </w:r>
+      <w:r>
+        <w:rPr>
+          <w:b/>
+          <w:bCs/>
+          <w:sz w:val="24"/>
+          <w:szCs w:val="24"/>
+        </w:rPr>
+        <w:t>→</w:t>
+      </w:r>
+      <w:r>
+        <w:rPr>
+          <w:rFonts w:hint="cs"/>
+          <w:b/>
+          <w:bCs/>
+          <w:sz w:val="24"/>
+          <w:szCs w:val="24"/>
+          <w:rtl/>
+        </w:rPr>
+        <w:t xml:space="preserve"> </w:t>
+      </w:r>
+      <w:r>
+        <w:rPr>
+          <w:b/>
+          <w:bCs/>
+          <w:sz w:val="24"/>
+          <w:szCs w:val="24"/>
+        </w:rPr>
+        <w:t xml:space="preserve"> </w:t>
+      </w:r>
+      <w:r>
+        <w:rPr>
+          <w:b/>
+          <w:bCs/>
+          <w:sz w:val="24"/>
+          <w:szCs w:val="24"/>
+        </w:rPr>
+        <w:t>“</w:t>
+      </w:r>
+      <w:r>
+        <w:rPr>
+          <w:b/>
+          <w:bCs/>
+          <w:color w:val="FF0000"/>
+          <w:sz w:val="24"/>
+          <w:szCs w:val="24"/>
+        </w:rPr>
+        <w:t>:=</w:t>
+      </w:r>
+      <w:r>
+        <w:rPr>
+          <w:b/>
+          <w:bCs/>
+          <w:sz w:val="24"/>
+          <w:szCs w:val="24"/>
+        </w:rPr>
+        <w:t>”</w:t>
+      </w:r>
+      <w:r>
+        <w:rPr>
+          <w:rFonts w:hint="cs"/>
+          <w:b/>
+          <w:bCs/>
+          <w:sz w:val="24"/>
+          <w:szCs w:val="24"/>
+          <w:rtl/>
+        </w:rPr>
+        <w:t xml:space="preserve"> </w:t>
+      </w:r>
+      <w:r>
+        <w:rPr>
+          <w:b/>
+          <w:bCs/>
+          <w:sz w:val="24"/>
+          <w:szCs w:val="24"/>
+        </w:rPr>
+        <w:t xml:space="preserve"> </w:t>
+      </w:r>
+      <w:r>
+        <w:rPr>
+          <w:b/>
+          <w:bCs/>
+          <w:color w:val="000000" w:themeColor="text1"/>
+          <w:sz w:val="24"/>
+          <w:szCs w:val="24"/>
+        </w:rPr>
+        <w:t>Expression|</w:t>
+      </w:r>
+      <w:r>
+        <w:rPr>
+          <w:b/>
+          <w:bCs/>
+          <w:sz w:val="24"/>
+          <w:szCs w:val="24"/>
+          <w:lang w:val="el-GR"/>
+        </w:rPr>
+        <w:t xml:space="preserve"> </w:t>
+      </w:r>
+      <w:r>
+        <w:rPr>
+          <w:b/>
+          <w:bCs/>
+          <w:sz w:val="24"/>
+          <w:szCs w:val="24"/>
+          <w:lang w:val="el-GR"/>
+        </w:rPr>
+        <w:t>ε</w:t>
+      </w:r>
+    </w:p>
+    <w:p>
+      <w:pPr>
+        <w:rPr>
           <w:sz w:val="28"/>
           <w:szCs w:val="28"/>
         </w:rPr>
@@ -6466,7 +6675,6 @@
         <w:t xml:space="preserve"> </w:t>
       </w:r>
       <w:proofErr w:type="spellStart"/>
-      <w:proofErr w:type="gramStart"/>
       <w:r>
         <w:rPr>
           <w:b/>
@@ -6505,7 +6713,6 @@
         </w:rPr>
         <w:t>main</w:t>
       </w:r>
-      <w:proofErr w:type="gramEnd"/>
       <w:r>
         <w:rPr>
           <w:rFonts w:hint="cs"/>

</xml_diff>

<commit_message>
producing the same errors list that the test case given produces
</commit_message>
<xml_diff>
--- a/CFGs.docx
+++ b/CFGs.docx
@@ -3483,7 +3483,16 @@
           <w:sz w:val="24"/>
           <w:szCs w:val="24"/>
         </w:rPr>
-        <w:t>20</w:t>
+        <w:t>2</w:t>
+      </w:r>
+      <w:r>
+        <w:rPr>
+          <w:b/>
+          <w:bCs/>
+          <w:sz w:val="24"/>
+          <w:szCs w:val="24"/>
+        </w:rPr>
+        <w:t>1</w:t>
       </w:r>
       <w:r>
         <w:rPr>
@@ -3613,7 +3622,16 @@
           <w:sz w:val="24"/>
           <w:szCs w:val="24"/>
         </w:rPr>
-        <w:t>21</w:t>
+        <w:t>2</w:t>
+      </w:r>
+      <w:r>
+        <w:rPr>
+          <w:b/>
+          <w:bCs/>
+          <w:sz w:val="24"/>
+          <w:szCs w:val="24"/>
+        </w:rPr>
+        <w:t>2</w:t>
       </w:r>
       <w:r>
         <w:rPr>
@@ -3756,7 +3774,16 @@
           <w:sz w:val="24"/>
           <w:szCs w:val="24"/>
         </w:rPr>
-        <w:t>22</w:t>
+        <w:t>2</w:t>
+      </w:r>
+      <w:r>
+        <w:rPr>
+          <w:b/>
+          <w:bCs/>
+          <w:sz w:val="24"/>
+          <w:szCs w:val="24"/>
+        </w:rPr>
+        <w:t>3</w:t>
       </w:r>
       <w:r>
         <w:rPr>
@@ -3864,7 +3891,16 @@
           <w:sz w:val="24"/>
           <w:szCs w:val="24"/>
         </w:rPr>
-        <w:t>23</w:t>
+        <w:t>2</w:t>
+      </w:r>
+      <w:r>
+        <w:rPr>
+          <w:b/>
+          <w:bCs/>
+          <w:sz w:val="24"/>
+          <w:szCs w:val="24"/>
+        </w:rPr>
+        <w:t>4</w:t>
       </w:r>
       <w:r>
         <w:rPr>
@@ -3980,7 +4016,16 @@
           <w:sz w:val="24"/>
           <w:szCs w:val="24"/>
         </w:rPr>
-        <w:t>24</w:t>
+        <w:t>2</w:t>
+      </w:r>
+      <w:r>
+        <w:rPr>
+          <w:b/>
+          <w:bCs/>
+          <w:sz w:val="24"/>
+          <w:szCs w:val="24"/>
+        </w:rPr>
+        <w:t>5</w:t>
       </w:r>
       <w:r>
         <w:rPr>
@@ -4065,7 +4110,7 @@
           <w:sz w:val="24"/>
           <w:szCs w:val="24"/>
         </w:rPr>
-        <w:t>5</w:t>
+        <w:t>6</w:t>
       </w:r>
       <w:r>
         <w:rPr>
@@ -4153,7 +4198,7 @@
           <w:sz w:val="24"/>
           <w:szCs w:val="24"/>
         </w:rPr>
-        <w:t>6</w:t>
+        <w:t>7</w:t>
       </w:r>
       <w:r>
         <w:rPr>
@@ -4268,7 +4313,7 @@
           <w:sz w:val="24"/>
           <w:szCs w:val="24"/>
         </w:rPr>
-        <w:t>6</w:t>
+        <w:t>7</w:t>
       </w:r>
       <w:r>
         <w:rPr>
@@ -4363,7 +4408,7 @@
           <w:sz w:val="24"/>
           <w:szCs w:val="24"/>
         </w:rPr>
-        <w:t>6</w:t>
+        <w:t>7</w:t>
       </w:r>
       <w:r>
         <w:rPr>
@@ -4508,7 +4553,7 @@
           <w:sz w:val="24"/>
           <w:szCs w:val="24"/>
         </w:rPr>
-        <w:t>7</w:t>
+        <w:t>8</w:t>
       </w:r>
       <w:r>
         <w:rPr>
@@ -4603,7 +4648,7 @@
           <w:sz w:val="24"/>
           <w:szCs w:val="24"/>
         </w:rPr>
-        <w:t>8</w:t>
+        <w:t>9</w:t>
       </w:r>
       <w:r>
         <w:rPr>
@@ -4643,6 +4688,7 @@
         </w:rPr>
         <w:t>“</w:t>
       </w:r>
+      <w:proofErr w:type="gramStart"/>
       <w:r>
         <w:rPr>
           <w:b/>
@@ -4691,6 +4737,7 @@
         <w:t>s</w:t>
       </w:r>
       <w:proofErr w:type="spellEnd"/>
+      <w:proofErr w:type="gramEnd"/>
       <w:r>
         <w:rPr>
           <w:b/>
@@ -4738,17 +4785,7 @@
           <w:sz w:val="24"/>
           <w:szCs w:val="24"/>
         </w:rPr>
-        <w:t>2</w:t>
-      </w:r>
-      <w:r>
-        <w:rPr>
-          <w:b/>
-          <w:bCs/>
-          <w:color w:val="A6A6A6" w:themeColor="background1" w:themeShade="A6"/>
-          <w:sz w:val="24"/>
-          <w:szCs w:val="24"/>
-        </w:rPr>
-        <w:t>9</w:t>
+        <w:t>30</w:t>
       </w:r>
       <w:r>
         <w:rPr>
@@ -4844,16 +4881,7 @@
           <w:sz w:val="24"/>
           <w:szCs w:val="24"/>
         </w:rPr>
-        <w:t>2</w:t>
-      </w:r>
-      <w:r>
-        <w:rPr>
-          <w:b/>
-          <w:bCs/>
-          <w:sz w:val="24"/>
-          <w:szCs w:val="24"/>
-        </w:rPr>
-        <w:t>9</w:t>
+        <w:t>30</w:t>
       </w:r>
       <w:r>
         <w:rPr>
@@ -4974,16 +5002,7 @@
           <w:sz w:val="24"/>
           <w:szCs w:val="24"/>
         </w:rPr>
-        <w:t>2</w:t>
-      </w:r>
-      <w:r>
-        <w:rPr>
-          <w:b/>
-          <w:bCs/>
-          <w:sz w:val="24"/>
-          <w:szCs w:val="24"/>
-        </w:rPr>
-        <w:t>9</w:t>
+        <w:t>30</w:t>
       </w:r>
       <w:r>
         <w:rPr>
@@ -5157,7 +5176,16 @@
           <w:sz w:val="24"/>
           <w:szCs w:val="24"/>
         </w:rPr>
-        <w:t>30</w:t>
+        <w:t>3</w:t>
+      </w:r>
+      <w:r>
+        <w:rPr>
+          <w:b/>
+          <w:bCs/>
+          <w:sz w:val="24"/>
+          <w:szCs w:val="24"/>
+        </w:rPr>
+        <w:t>1</w:t>
       </w:r>
       <w:r>
         <w:rPr>
@@ -5291,7 +5319,7 @@
           <w:sz w:val="24"/>
           <w:szCs w:val="24"/>
         </w:rPr>
-        <w:t>1</w:t>
+        <w:t>2</w:t>
       </w:r>
       <w:r>
         <w:rPr>
@@ -5386,7 +5414,7 @@
           <w:sz w:val="24"/>
           <w:szCs w:val="24"/>
         </w:rPr>
-        <w:t>2</w:t>
+        <w:t>3</w:t>
       </w:r>
       <w:r>
         <w:rPr>
@@ -5512,7 +5540,7 @@
           <w:sz w:val="24"/>
           <w:szCs w:val="24"/>
         </w:rPr>
-        <w:t>3</w:t>
+        <w:t>4</w:t>
       </w:r>
       <w:r>
         <w:rPr>
@@ -5562,6 +5590,7 @@
         </w:rPr>
         <w:t xml:space="preserve">identifier </w:t>
       </w:r>
+      <w:proofErr w:type="gramStart"/>
       <w:r>
         <w:rPr>
           <w:b/>
@@ -5581,6 +5610,7 @@
         </w:rPr>
         <w:t>:=</w:t>
       </w:r>
+      <w:proofErr w:type="gramEnd"/>
       <w:r>
         <w:rPr>
           <w:b/>
@@ -5676,7 +5706,7 @@
           <w:sz w:val="24"/>
           <w:szCs w:val="24"/>
         </w:rPr>
-        <w:t>4</w:t>
+        <w:t>5</w:t>
       </w:r>
       <w:r>
         <w:rPr>
@@ -5796,6 +5826,7 @@
           <w:szCs w:val="24"/>
         </w:rPr>
       </w:pPr>
+      <w:proofErr w:type="gramStart"/>
       <w:r>
         <w:rPr>
           <w:b/>
@@ -5813,7 +5844,7 @@
           <w:sz w:val="24"/>
           <w:szCs w:val="24"/>
         </w:rPr>
-        <w:t>5</w:t>
+        <w:t>6</w:t>
       </w:r>
       <w:r>
         <w:rPr>
@@ -5842,6 +5873,7 @@
         </w:rPr>
         <w:t>Statement</w:t>
       </w:r>
+      <w:proofErr w:type="gramEnd"/>
       <w:r>
         <w:rPr>
           <w:b/>
@@ -5966,7 +5998,7 @@
           <w:sz w:val="24"/>
           <w:szCs w:val="24"/>
         </w:rPr>
-        <w:t>6</w:t>
+        <w:t>7</w:t>
       </w:r>
       <w:r>
         <w:rPr>
@@ -6083,7 +6115,7 @@
           <w:sz w:val="24"/>
           <w:szCs w:val="24"/>
         </w:rPr>
-        <w:t>6</w:t>
+        <w:t>7</w:t>
       </w:r>
       <w:r>
         <w:rPr>
@@ -6218,7 +6250,7 @@
           <w:sz w:val="24"/>
           <w:szCs w:val="24"/>
         </w:rPr>
-        <w:t>6</w:t>
+        <w:t>7</w:t>
       </w:r>
       <w:r>
         <w:rPr>
@@ -6268,6 +6300,7 @@
         </w:rPr>
         <w:t xml:space="preserve"> </w:t>
       </w:r>
+      <w:proofErr w:type="gramStart"/>
       <w:r>
         <w:rPr>
           <w:b/>
@@ -6306,6 +6339,7 @@
         </w:rPr>
         <w:t>“</w:t>
       </w:r>
+      <w:proofErr w:type="gramEnd"/>
       <w:r>
         <w:rPr>
           <w:b/>
@@ -6454,7 +6488,7 @@
           <w:sz w:val="24"/>
           <w:szCs w:val="24"/>
         </w:rPr>
-        <w:t>7</w:t>
+        <w:t>8</w:t>
       </w:r>
       <w:r>
         <w:rPr>
@@ -6494,6 +6528,7 @@
         </w:rPr>
         <w:t xml:space="preserve"> </w:t>
       </w:r>
+      <w:proofErr w:type="gramStart"/>
       <w:r>
         <w:rPr>
           <w:b/>
@@ -6532,6 +6567,7 @@
         </w:rPr>
         <w:t>“</w:t>
       </w:r>
+      <w:proofErr w:type="gramEnd"/>
       <w:r>
         <w:rPr>
           <w:b/>
@@ -6616,16 +6652,7 @@
           <w:sz w:val="24"/>
           <w:szCs w:val="24"/>
         </w:rPr>
-        <w:t>3</w:t>
-      </w:r>
-      <w:r>
-        <w:rPr>
-          <w:b/>
-          <w:bCs/>
-          <w:sz w:val="24"/>
-          <w:szCs w:val="24"/>
-        </w:rPr>
-        <w:t>8</w:t>
+        <w:t>39</w:t>
       </w:r>
       <w:r>
         <w:rPr>
@@ -6675,6 +6702,7 @@
         <w:t xml:space="preserve"> </w:t>
       </w:r>
       <w:proofErr w:type="spellStart"/>
+      <w:proofErr w:type="gramStart"/>
       <w:r>
         <w:rPr>
           <w:b/>
@@ -6713,6 +6741,7 @@
         </w:rPr>
         <w:t>main</w:t>
       </w:r>
+      <w:proofErr w:type="gramEnd"/>
       <w:r>
         <w:rPr>
           <w:rFonts w:hint="cs"/>

</xml_diff>